<commit_message>
weitere Beispiellösungen aus Altklausuren hinzugefügt
</commit_message>
<xml_diff>
--- a/TI/Formelsammlung.docx
+++ b/TI/Formelsammlung.docx
@@ -31,6 +31,10 @@
     </w:p>
     <w:p>
       <w:r>
+        <w:rPr>
+          <w:noProof/>
+          <w:lang w:eastAsia="de-DE"/>
+        </w:rPr>
         <w:drawing>
           <wp:inline distT="0" distB="0" distL="0" distR="0" wp14:anchorId="39594B97" wp14:editId="19753FB2">
             <wp:extent cx="3199765" cy="203835"/>
@@ -70,6 +74,10 @@
     </w:p>
     <w:p>
       <w:r>
+        <w:rPr>
+          <w:noProof/>
+          <w:lang w:eastAsia="de-DE"/>
+        </w:rPr>
         <w:drawing>
           <wp:inline distT="0" distB="0" distL="0" distR="0" wp14:anchorId="22C73D2B" wp14:editId="18089E27">
             <wp:extent cx="3199765" cy="725170"/>
@@ -129,6 +137,10 @@
         </w:rPr>
       </w:pPr>
       <w:r>
+        <w:rPr>
+          <w:noProof/>
+          <w:lang w:eastAsia="de-DE"/>
+        </w:rPr>
         <w:drawing>
           <wp:inline distT="0" distB="0" distL="0" distR="0" wp14:anchorId="32DB1CAB" wp14:editId="1AE796FA">
             <wp:extent cx="2005916" cy="631750"/>
@@ -173,6 +185,10 @@
         <w:t xml:space="preserve"> </w:t>
       </w:r>
       <w:r>
+        <w:rPr>
+          <w:noProof/>
+          <w:lang w:eastAsia="de-DE"/>
+        </w:rPr>
         <w:drawing>
           <wp:inline distT="0" distB="0" distL="0" distR="0" wp14:anchorId="4197B9E8" wp14:editId="74C3BEE3">
             <wp:extent cx="990143" cy="485236"/>
@@ -302,6 +318,7 @@
       </w:pPr>
       <w:r>
         <w:rPr>
+          <w:noProof/>
           <w:lang w:eastAsia="de-DE"/>
         </w:rPr>
         <w:drawing>
@@ -350,6 +367,7 @@
       </w:pPr>
       <w:r>
         <w:rPr>
+          <w:noProof/>
           <w:lang w:eastAsia="de-DE"/>
         </w:rPr>
         <w:drawing>
@@ -397,6 +415,7 @@
       </w:r>
       <w:r>
         <w:rPr>
+          <w:noProof/>
           <w:lang w:eastAsia="de-DE"/>
         </w:rPr>
         <w:drawing>
@@ -445,13 +464,133 @@
       </w:pPr>
       <w:r>
         <w:rPr>
+          <w:lang w:eastAsia="de-DE"/>
+        </w:rPr>
+        <w:drawing>
+          <wp:anchor distT="0" distB="0" distL="114300" distR="114300" simplePos="0" relativeHeight="251669504" behindDoc="0" locked="0" layoutInCell="1" allowOverlap="1" wp14:anchorId="6587A0ED" wp14:editId="06BDA61C">
+            <wp:simplePos x="0" y="0"/>
+            <wp:positionH relativeFrom="column">
+              <wp:posOffset>2078631</wp:posOffset>
+            </wp:positionH>
+            <wp:positionV relativeFrom="paragraph">
+              <wp:posOffset>1003052</wp:posOffset>
+            </wp:positionV>
+            <wp:extent cx="1223921" cy="388278"/>
+            <wp:effectExtent l="0" t="0" r="0" b="0"/>
+            <wp:wrapNone/>
+            <wp:docPr id="53" name="Bild 53"/>
+            <wp:cNvGraphicFramePr>
+              <a:graphicFrameLocks xmlns:a="http://schemas.openxmlformats.org/drawingml/2006/main" noChangeAspect="1"/>
+            </wp:cNvGraphicFramePr>
+            <a:graphic xmlns:a="http://schemas.openxmlformats.org/drawingml/2006/main">
+              <a:graphicData uri="http://schemas.openxmlformats.org/drawingml/2006/picture">
+                <pic:pic xmlns:pic="http://schemas.openxmlformats.org/drawingml/2006/picture">
+                  <pic:nvPicPr>
+                    <pic:cNvPr id="1" name=""/>
+                    <pic:cNvPicPr/>
+                  </pic:nvPicPr>
+                  <pic:blipFill>
+                    <a:blip r:embed="rId11">
+                      <a:extLst>
+                        <a:ext uri="{28A0092B-C50C-407E-A947-70E740481C1C}">
+                          <a14:useLocalDpi xmlns:a14="http://schemas.microsoft.com/office/drawing/2010/main" val="0"/>
+                        </a:ext>
+                      </a:extLst>
+                    </a:blip>
+                    <a:stretch>
+                      <a:fillRect/>
+                    </a:stretch>
+                  </pic:blipFill>
+                  <pic:spPr>
+                    <a:xfrm>
+                      <a:off x="0" y="0"/>
+                      <a:ext cx="1223921" cy="388278"/>
+                    </a:xfrm>
+                    <a:prstGeom prst="rect">
+                      <a:avLst/>
+                    </a:prstGeom>
+                  </pic:spPr>
+                </pic:pic>
+              </a:graphicData>
+            </a:graphic>
+            <wp14:sizeRelH relativeFrom="page">
+              <wp14:pctWidth>0</wp14:pctWidth>
+            </wp14:sizeRelH>
+            <wp14:sizeRelV relativeFrom="page">
+              <wp14:pctHeight>0</wp14:pctHeight>
+            </wp14:sizeRelV>
+          </wp:anchor>
+        </w:drawing>
+      </w:r>
+      <w:r>
+        <w:rPr>
+          <w:lang w:eastAsia="de-DE"/>
+        </w:rPr>
+        <w:drawing>
+          <wp:anchor distT="0" distB="0" distL="114300" distR="114300" simplePos="0" relativeHeight="251670528" behindDoc="0" locked="0" layoutInCell="1" allowOverlap="1" wp14:anchorId="1B9F95E6" wp14:editId="1ED79108">
+            <wp:simplePos x="0" y="0"/>
+            <wp:positionH relativeFrom="column">
+              <wp:posOffset>98812</wp:posOffset>
+            </wp:positionH>
+            <wp:positionV relativeFrom="paragraph">
+              <wp:posOffset>1003190</wp:posOffset>
+            </wp:positionV>
+            <wp:extent cx="1994581" cy="384147"/>
+            <wp:effectExtent l="0" t="0" r="0" b="0"/>
+            <wp:wrapNone/>
+            <wp:docPr id="54" name="Bild 54"/>
+            <wp:cNvGraphicFramePr>
+              <a:graphicFrameLocks xmlns:a="http://schemas.openxmlformats.org/drawingml/2006/main" noChangeAspect="1"/>
+            </wp:cNvGraphicFramePr>
+            <a:graphic xmlns:a="http://schemas.openxmlformats.org/drawingml/2006/main">
+              <a:graphicData uri="http://schemas.openxmlformats.org/drawingml/2006/picture">
+                <pic:pic xmlns:pic="http://schemas.openxmlformats.org/drawingml/2006/picture">
+                  <pic:nvPicPr>
+                    <pic:cNvPr id="1" name=""/>
+                    <pic:cNvPicPr/>
+                  </pic:nvPicPr>
+                  <pic:blipFill>
+                    <a:blip r:embed="rId12">
+                      <a:extLst>
+                        <a:ext uri="{28A0092B-C50C-407E-A947-70E740481C1C}">
+                          <a14:useLocalDpi xmlns:a14="http://schemas.microsoft.com/office/drawing/2010/main" val="0"/>
+                        </a:ext>
+                      </a:extLst>
+                    </a:blip>
+                    <a:stretch>
+                      <a:fillRect/>
+                    </a:stretch>
+                  </pic:blipFill>
+                  <pic:spPr>
+                    <a:xfrm>
+                      <a:off x="0" y="0"/>
+                      <a:ext cx="1994581" cy="384147"/>
+                    </a:xfrm>
+                    <a:prstGeom prst="rect">
+                      <a:avLst/>
+                    </a:prstGeom>
+                  </pic:spPr>
+                </pic:pic>
+              </a:graphicData>
+            </a:graphic>
+            <wp14:sizeRelH relativeFrom="page">
+              <wp14:pctWidth>0</wp14:pctWidth>
+            </wp14:sizeRelH>
+            <wp14:sizeRelV relativeFrom="page">
+              <wp14:pctHeight>0</wp14:pctHeight>
+            </wp14:sizeRelV>
+          </wp:anchor>
+        </w:drawing>
+      </w:r>
+      <w:r>
+        <w:rPr>
           <w:noProof/>
           <w:lang w:eastAsia="de-DE"/>
         </w:rPr>
         <mc:AlternateContent>
           <mc:Choice Requires="wpg">
             <w:drawing>
-              <wp:anchor distT="0" distB="0" distL="114300" distR="114300" simplePos="0" relativeHeight="251662336" behindDoc="0" locked="0" layoutInCell="1" allowOverlap="1" wp14:anchorId="38DBEF10" wp14:editId="0F3C36AB">
+              <wp:anchor distT="0" distB="0" distL="114300" distR="114300" simplePos="0" relativeHeight="251662336" behindDoc="0" locked="0" layoutInCell="1" allowOverlap="1" wp14:anchorId="38DBEF10" wp14:editId="4829BC17">
                 <wp:simplePos x="0" y="0"/>
                 <wp:positionH relativeFrom="column">
                   <wp:posOffset>67945</wp:posOffset>
@@ -493,7 +632,7 @@
                           </pic:cNvPicPr>
                         </pic:nvPicPr>
                         <pic:blipFill>
-                          <a:blip r:embed="rId11">
+                          <a:blip r:embed="rId13">
                             <a:extLst>
                               <a:ext uri="{28A0092B-C50C-407E-A947-70E740481C1C}">
                                 <a14:useLocalDpi xmlns:a14="http://schemas.microsoft.com/office/drawing/2010/main" val="0"/>
@@ -522,7 +661,7 @@
                           </pic:cNvPicPr>
                         </pic:nvPicPr>
                         <pic:blipFill>
-                          <a:blip r:embed="rId12">
+                          <a:blip r:embed="rId14">
                             <a:extLst>
                               <a:ext uri="{28A0092B-C50C-407E-A947-70E740481C1C}">
                                 <a14:useLocalDpi xmlns:a14="http://schemas.microsoft.com/office/drawing/2010/main" val="0"/>
@@ -557,7 +696,7 @@
           </mc:Choice>
           <mc:Fallback>
             <w:pict>
-              <v:group w14:anchorId="60211B09" id="Gruppierung 22" o:spid="_x0000_s1026" style="position:absolute;margin-left:5.35pt;margin-top:28.65pt;width:245.9pt;height:42.75pt;z-index:251662336;mso-width-relative:margin;mso-height-relative:margin" coordsize="3306141,539750" o:gfxdata="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">
+              <v:group w14:anchorId="41B026A5" id="Gruppierung 22" o:spid="_x0000_s1026" style="position:absolute;margin-left:5.35pt;margin-top:28.65pt;width:245.9pt;height:42.75pt;z-index:251662336;mso-width-relative:margin;mso-height-relative:margin" coordsize="3306141,539750" o:gfxdata="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">
                 <v:shapetype id="_x0000_t75" coordsize="21600,21600" o:spt="75" o:preferrelative="t" path="m@4@5l@4@11@9@11@9@5xe" filled="f" stroked="f">
                   <v:stroke joinstyle="miter"/>
                   <v:formulas>
@@ -578,11 +717,11 @@
                   <o:lock v:ext="edit" aspectratio="t"/>
                 </v:shapetype>
                 <v:shape id="Bild 9" o:spid="_x0000_s1027" type="#_x0000_t75" style="position:absolute;left:2202511;top:63610;width:1103630;height:462280;visibility:visible;mso-wrap-style:square" o:gfxdata="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">
-                  <v:imagedata r:id="rId13" o:title=""/>
+                  <v:imagedata r:id="rId15" o:title=""/>
                   <v:path arrowok="t"/>
                 </v:shape>
                 <v:shape id="Bild 8" o:spid="_x0000_s1028" type="#_x0000_t75" style="position:absolute;width:2206625;height:539750;visibility:visible;mso-wrap-style:square" o:gfxdata="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">
-                  <v:imagedata r:id="rId14" o:title=""/>
+                  <v:imagedata r:id="rId16" o:title=""/>
                   <v:path arrowok="t"/>
                 </v:shape>
                 <w10:wrap type="through"/>
@@ -657,6 +796,7 @@
       </w:pPr>
       <w:r>
         <w:rPr>
+          <w:noProof/>
           <w:lang w:eastAsia="de-DE"/>
         </w:rPr>
         <w:drawing>
@@ -675,7 +815,7 @@
                     <pic:cNvPicPr/>
                   </pic:nvPicPr>
                   <pic:blipFill>
-                    <a:blip r:embed="rId15"/>
+                    <a:blip r:embed="rId17"/>
                     <a:stretch>
                       <a:fillRect/>
                     </a:stretch>
@@ -704,6 +844,7 @@
       </w:pPr>
       <w:r>
         <w:rPr>
+          <w:noProof/>
           <w:lang w:eastAsia="de-DE"/>
         </w:rPr>
         <w:drawing>
@@ -722,7 +863,7 @@
                     <pic:cNvPicPr/>
                   </pic:nvPicPr>
                   <pic:blipFill>
-                    <a:blip r:embed="rId16"/>
+                    <a:blip r:embed="rId18"/>
                     <a:stretch>
                       <a:fillRect/>
                     </a:stretch>
@@ -779,6 +920,7 @@
       </w:pPr>
       <w:r>
         <w:rPr>
+          <w:noProof/>
           <w:lang w:eastAsia="de-DE"/>
         </w:rPr>
         <w:drawing>
@@ -797,7 +939,7 @@
                     <pic:cNvPicPr/>
                   </pic:nvPicPr>
                   <pic:blipFill>
-                    <a:blip r:embed="rId17"/>
+                    <a:blip r:embed="rId19"/>
                     <a:stretch>
                       <a:fillRect/>
                     </a:stretch>
@@ -826,6 +968,7 @@
       </w:pPr>
       <w:r>
         <w:rPr>
+          <w:noProof/>
           <w:lang w:eastAsia="de-DE"/>
         </w:rPr>
         <w:drawing>
@@ -844,7 +987,7 @@
                     <pic:cNvPicPr/>
                   </pic:nvPicPr>
                   <pic:blipFill>
-                    <a:blip r:embed="rId18"/>
+                    <a:blip r:embed="rId20"/>
                     <a:stretch>
                       <a:fillRect/>
                     </a:stretch>
@@ -873,6 +1016,7 @@
       </w:pPr>
       <w:r>
         <w:rPr>
+          <w:noProof/>
           <w:lang w:eastAsia="de-DE"/>
         </w:rPr>
         <w:drawing>
@@ -891,7 +1035,7 @@
                     <pic:cNvPicPr/>
                   </pic:nvPicPr>
                   <pic:blipFill>
-                    <a:blip r:embed="rId19"/>
+                    <a:blip r:embed="rId21"/>
                     <a:stretch>
                       <a:fillRect/>
                     </a:stretch>
@@ -920,6 +1064,7 @@
       </w:pPr>
       <w:r>
         <w:rPr>
+          <w:noProof/>
           <w:lang w:eastAsia="de-DE"/>
         </w:rPr>
         <w:drawing>
@@ -938,7 +1083,7 @@
                     <pic:cNvPicPr/>
                   </pic:nvPicPr>
                   <pic:blipFill>
-                    <a:blip r:embed="rId20"/>
+                    <a:blip r:embed="rId22"/>
                     <a:stretch>
                       <a:fillRect/>
                     </a:stretch>
@@ -983,6 +1128,7 @@
       </w:pPr>
       <w:r>
         <w:rPr>
+          <w:noProof/>
           <w:lang w:eastAsia="de-DE"/>
         </w:rPr>
         <w:drawing>
@@ -1001,7 +1147,7 @@
                     <pic:cNvPicPr/>
                   </pic:nvPicPr>
                   <pic:blipFill>
-                    <a:blip r:embed="rId21"/>
+                    <a:blip r:embed="rId23"/>
                     <a:stretch>
                       <a:fillRect/>
                     </a:stretch>
@@ -1030,6 +1176,7 @@
       </w:pPr>
       <w:r>
         <w:rPr>
+          <w:noProof/>
           <w:lang w:eastAsia="de-DE"/>
         </w:rPr>
         <w:lastRenderedPageBreak/>
@@ -1049,7 +1196,7 @@
                     <pic:cNvPicPr/>
                   </pic:nvPicPr>
                   <pic:blipFill>
-                    <a:blip r:embed="rId22"/>
+                    <a:blip r:embed="rId24"/>
                     <a:stretch>
                       <a:fillRect/>
                     </a:stretch>
@@ -1106,6 +1253,7 @@
       </w:pPr>
       <w:r>
         <w:rPr>
+          <w:noProof/>
           <w:lang w:eastAsia="de-DE"/>
         </w:rPr>
         <w:drawing>
@@ -1124,7 +1272,7 @@
                     <pic:cNvPicPr/>
                   </pic:nvPicPr>
                   <pic:blipFill>
-                    <a:blip r:embed="rId23"/>
+                    <a:blip r:embed="rId25"/>
                     <a:stretch>
                       <a:fillRect/>
                     </a:stretch>
@@ -1167,6 +1315,7 @@
       </w:pPr>
       <w:r>
         <w:rPr>
+          <w:noProof/>
           <w:lang w:eastAsia="de-DE"/>
         </w:rPr>
         <w:drawing>
@@ -1185,7 +1334,7 @@
                     <pic:cNvPicPr/>
                   </pic:nvPicPr>
                   <pic:blipFill>
-                    <a:blip r:embed="rId24"/>
+                    <a:blip r:embed="rId26"/>
                     <a:stretch>
                       <a:fillRect/>
                     </a:stretch>
@@ -1215,6 +1364,7 @@
       </w:pPr>
       <w:r>
         <w:rPr>
+          <w:noProof/>
           <w:lang w:eastAsia="de-DE"/>
         </w:rPr>
         <w:lastRenderedPageBreak/>
@@ -1242,7 +1392,7 @@
                     <pic:cNvPicPr/>
                   </pic:nvPicPr>
                   <pic:blipFill>
-                    <a:blip r:embed="rId25">
+                    <a:blip r:embed="rId27">
                       <a:extLst>
                         <a:ext uri="{28A0092B-C50C-407E-A947-70E740481C1C}">
                           <a14:useLocalDpi xmlns:a14="http://schemas.microsoft.com/office/drawing/2010/main" val="0"/>
@@ -1283,6 +1433,7 @@
       </w:r>
       <w:r>
         <w:rPr>
+          <w:noProof/>
           <w:lang w:eastAsia="de-DE"/>
         </w:rPr>
         <w:drawing>
@@ -1301,7 +1452,7 @@
                     <pic:cNvPicPr/>
                   </pic:nvPicPr>
                   <pic:blipFill>
-                    <a:blip r:embed="rId26"/>
+                    <a:blip r:embed="rId28"/>
                     <a:stretch>
                       <a:fillRect/>
                     </a:stretch>
@@ -1364,6 +1515,7 @@
       </w:pPr>
       <w:r>
         <w:rPr>
+          <w:noProof/>
           <w:lang w:eastAsia="de-DE"/>
         </w:rPr>
         <w:drawing>
@@ -1382,7 +1534,7 @@
                     <pic:cNvPicPr/>
                   </pic:nvPicPr>
                   <pic:blipFill>
-                    <a:blip r:embed="rId27"/>
+                    <a:blip r:embed="rId29"/>
                     <a:stretch>
                       <a:fillRect/>
                     </a:stretch>
@@ -1427,6 +1579,7 @@
       </w:pPr>
       <w:r>
         <w:rPr>
+          <w:noProof/>
           <w:lang w:eastAsia="de-DE"/>
         </w:rPr>
         <w:drawing>
@@ -1445,7 +1598,7 @@
                     <pic:cNvPicPr/>
                   </pic:nvPicPr>
                   <pic:blipFill>
-                    <a:blip r:embed="rId28"/>
+                    <a:blip r:embed="rId30"/>
                     <a:stretch>
                       <a:fillRect/>
                     </a:stretch>
@@ -1490,6 +1643,7 @@
       </w:pPr>
       <w:r>
         <w:rPr>
+          <w:noProof/>
           <w:lang w:eastAsia="de-DE"/>
         </w:rPr>
         <w:drawing>
@@ -1508,7 +1662,7 @@
                     <pic:cNvPicPr/>
                   </pic:nvPicPr>
                   <pic:blipFill>
-                    <a:blip r:embed="rId29"/>
+                    <a:blip r:embed="rId31"/>
                     <a:stretch>
                       <a:fillRect/>
                     </a:stretch>
@@ -1553,10 +1707,11 @@
       </w:pPr>
       <w:r>
         <w:rPr>
-          <w:lang w:eastAsia="de-DE"/>
-        </w:rPr>
-        <w:drawing>
-          <wp:inline distT="0" distB="0" distL="0" distR="0" wp14:anchorId="35D33EDA" wp14:editId="721F3028">
+          <w:noProof/>
+          <w:lang w:eastAsia="de-DE"/>
+        </w:rPr>
+        <w:drawing>
+          <wp:inline distT="0" distB="0" distL="0" distR="0" wp14:anchorId="35D33EDA" wp14:editId="77C2047D">
             <wp:extent cx="3395980" cy="1686560"/>
             <wp:effectExtent l="0" t="0" r="7620" b="0"/>
             <wp:docPr id="26" name="Bild 26"/>
@@ -1571,7 +1726,7 @@
                     <pic:cNvPicPr/>
                   </pic:nvPicPr>
                   <pic:blipFill>
-                    <a:blip r:embed="rId30"/>
+                    <a:blip r:embed="rId32"/>
                     <a:stretch>
                       <a:fillRect/>
                     </a:stretch>
@@ -1600,6 +1755,7 @@
       </w:pPr>
       <w:r>
         <w:rPr>
+          <w:noProof/>
           <w:lang w:eastAsia="de-DE"/>
         </w:rPr>
         <w:drawing>
@@ -1618,7 +1774,7 @@
                     <pic:cNvPicPr/>
                   </pic:nvPicPr>
                   <pic:blipFill>
-                    <a:blip r:embed="rId31"/>
+                    <a:blip r:embed="rId33"/>
                     <a:stretch>
                       <a:fillRect/>
                     </a:stretch>
@@ -1647,6 +1803,7 @@
       </w:pPr>
       <w:r>
         <w:rPr>
+          <w:noProof/>
           <w:lang w:eastAsia="de-DE"/>
         </w:rPr>
         <w:drawing>
@@ -1665,7 +1822,7 @@
                     <pic:cNvPicPr/>
                   </pic:nvPicPr>
                   <pic:blipFill>
-                    <a:blip r:embed="rId32"/>
+                    <a:blip r:embed="rId34"/>
                     <a:stretch>
                       <a:fillRect/>
                     </a:stretch>
@@ -1694,6 +1851,7 @@
       </w:pPr>
       <w:r>
         <w:rPr>
+          <w:noProof/>
           <w:lang w:eastAsia="de-DE"/>
         </w:rPr>
         <w:drawing>
@@ -1712,7 +1870,7 @@
                     <pic:cNvPicPr/>
                   </pic:nvPicPr>
                   <pic:blipFill>
-                    <a:blip r:embed="rId33"/>
+                    <a:blip r:embed="rId35"/>
                     <a:stretch>
                       <a:fillRect/>
                     </a:stretch>
@@ -1763,10 +1921,11 @@
       </w:pPr>
       <w:r>
         <w:rPr>
-          <w:lang w:eastAsia="de-DE"/>
-        </w:rPr>
-        <w:drawing>
-          <wp:inline distT="0" distB="0" distL="0" distR="0" wp14:anchorId="57AAC62F" wp14:editId="7D0488EF">
+          <w:noProof/>
+          <w:lang w:eastAsia="de-DE"/>
+        </w:rPr>
+        <w:drawing>
+          <wp:inline distT="0" distB="0" distL="0" distR="0" wp14:anchorId="57AAC62F" wp14:editId="35EB99A4">
             <wp:extent cx="3395980" cy="373380"/>
             <wp:effectExtent l="0" t="0" r="7620" b="7620"/>
             <wp:docPr id="30" name="Bild 30"/>
@@ -1781,7 +1940,7 @@
                     <pic:cNvPicPr/>
                   </pic:nvPicPr>
                   <pic:blipFill>
-                    <a:blip r:embed="rId34"/>
+                    <a:blip r:embed="rId36"/>
                     <a:stretch>
                       <a:fillRect/>
                     </a:stretch>
@@ -1810,6 +1969,7 @@
       </w:pPr>
       <w:r>
         <w:rPr>
+          <w:noProof/>
           <w:lang w:eastAsia="de-DE"/>
         </w:rPr>
         <w:drawing>
@@ -1828,7 +1988,7 @@
                     <pic:cNvPicPr/>
                   </pic:nvPicPr>
                   <pic:blipFill>
-                    <a:blip r:embed="rId35"/>
+                    <a:blip r:embed="rId37"/>
                     <a:stretch>
                       <a:fillRect/>
                     </a:stretch>
@@ -1857,6 +2017,7 @@
       </w:pPr>
       <w:r>
         <w:rPr>
+          <w:noProof/>
           <w:lang w:eastAsia="de-DE"/>
         </w:rPr>
         <w:drawing>
@@ -1875,7 +2036,7 @@
                     <pic:cNvPicPr/>
                   </pic:nvPicPr>
                   <pic:blipFill>
-                    <a:blip r:embed="rId36"/>
+                    <a:blip r:embed="rId38"/>
                     <a:stretch>
                       <a:fillRect/>
                     </a:stretch>
@@ -1918,6 +2079,7 @@
       </w:pPr>
       <w:r>
         <w:rPr>
+          <w:noProof/>
           <w:lang w:eastAsia="de-DE"/>
         </w:rPr>
         <w:drawing>
@@ -1936,7 +2098,7 @@
                     <pic:cNvPicPr/>
                   </pic:nvPicPr>
                   <pic:blipFill>
-                    <a:blip r:embed="rId37"/>
+                    <a:blip r:embed="rId39"/>
                     <a:stretch>
                       <a:fillRect/>
                     </a:stretch>
@@ -1965,6 +2127,7 @@
       </w:pPr>
       <w:r>
         <w:rPr>
+          <w:noProof/>
           <w:lang w:eastAsia="de-DE"/>
         </w:rPr>
         <w:drawing>
@@ -1983,7 +2146,7 @@
                     <pic:cNvPicPr/>
                   </pic:nvPicPr>
                   <pic:blipFill>
-                    <a:blip r:embed="rId38"/>
+                    <a:blip r:embed="rId40"/>
                     <a:stretch>
                       <a:fillRect/>
                     </a:stretch>
@@ -2012,6 +2175,7 @@
       </w:pPr>
       <w:r>
         <w:rPr>
+          <w:noProof/>
           <w:lang w:eastAsia="de-DE"/>
         </w:rPr>
         <w:drawing>
@@ -2030,7 +2194,7 @@
                     <pic:cNvPicPr/>
                   </pic:nvPicPr>
                   <pic:blipFill>
-                    <a:blip r:embed="rId39"/>
+                    <a:blip r:embed="rId41"/>
                     <a:stretch>
                       <a:fillRect/>
                     </a:stretch>
@@ -2059,6 +2223,7 @@
       </w:pPr>
       <w:r>
         <w:rPr>
+          <w:noProof/>
           <w:lang w:eastAsia="de-DE"/>
         </w:rPr>
         <w:drawing>
@@ -2077,7 +2242,7 @@
                     <pic:cNvPicPr/>
                   </pic:nvPicPr>
                   <pic:blipFill>
-                    <a:blip r:embed="rId40"/>
+                    <a:blip r:embed="rId42"/>
                     <a:stretch>
                       <a:fillRect/>
                     </a:stretch>
@@ -2106,6 +2271,7 @@
       </w:pPr>
       <w:r>
         <w:rPr>
+          <w:noProof/>
           <w:lang w:eastAsia="de-DE"/>
         </w:rPr>
         <w:drawing>
@@ -2124,7 +2290,7 @@
                     <pic:cNvPicPr/>
                   </pic:nvPicPr>
                   <pic:blipFill>
-                    <a:blip r:embed="rId41"/>
+                    <a:blip r:embed="rId43"/>
                     <a:stretch>
                       <a:fillRect/>
                     </a:stretch>
@@ -2133,6 +2299,2095 @@
                     <a:xfrm>
                       <a:off x="0" y="0"/>
                       <a:ext cx="3395980" cy="453390"/>
+                    </a:xfrm>
+                    <a:prstGeom prst="rect">
+                      <a:avLst/>
+                    </a:prstGeom>
+                  </pic:spPr>
+                </pic:pic>
+              </a:graphicData>
+            </a:graphic>
+          </wp:inline>
+        </w:drawing>
+      </w:r>
+    </w:p>
+    <w:p>
+      <w:pPr>
+        <w:pStyle w:val="berschrift1"/>
+        <w:rPr>
+          <w:lang w:eastAsia="de-DE"/>
+        </w:rPr>
+      </w:pPr>
+      <w:r>
+        <w:rPr>
+          <w:lang w:eastAsia="de-DE"/>
+        </w:rPr>
+        <w:t>Beispiele aus Altklausuren</w:t>
+      </w:r>
+    </w:p>
+    <w:p>
+      <w:pPr>
+        <w:rPr>
+          <w:lang w:eastAsia="de-DE"/>
+        </w:rPr>
+      </w:pPr>
+      <w:r>
+        <w:rPr>
+          <w:lang w:eastAsia="de-DE"/>
+        </w:rPr>
+        <w:drawing>
+          <wp:anchor distT="0" distB="0" distL="114300" distR="114300" simplePos="0" relativeHeight="251663360" behindDoc="0" locked="0" layoutInCell="1" allowOverlap="1" wp14:anchorId="02340512" wp14:editId="7E8FC5A3">
+            <wp:simplePos x="0" y="0"/>
+            <wp:positionH relativeFrom="column">
+              <wp:posOffset>2538564</wp:posOffset>
+            </wp:positionH>
+            <wp:positionV relativeFrom="paragraph">
+              <wp:posOffset>78519</wp:posOffset>
+            </wp:positionV>
+            <wp:extent cx="942312" cy="276809"/>
+            <wp:effectExtent l="0" t="0" r="0" b="3175"/>
+            <wp:wrapNone/>
+            <wp:docPr id="39" name="Bild 39"/>
+            <wp:cNvGraphicFramePr>
+              <a:graphicFrameLocks xmlns:a="http://schemas.openxmlformats.org/drawingml/2006/main" noChangeAspect="1"/>
+            </wp:cNvGraphicFramePr>
+            <a:graphic xmlns:a="http://schemas.openxmlformats.org/drawingml/2006/main">
+              <a:graphicData uri="http://schemas.openxmlformats.org/drawingml/2006/picture">
+                <pic:pic xmlns:pic="http://schemas.openxmlformats.org/drawingml/2006/picture">
+                  <pic:nvPicPr>
+                    <pic:cNvPr id="1" name=""/>
+                    <pic:cNvPicPr/>
+                  </pic:nvPicPr>
+                  <pic:blipFill>
+                    <a:blip r:embed="rId44">
+                      <a:extLst>
+                        <a:ext uri="{28A0092B-C50C-407E-A947-70E740481C1C}">
+                          <a14:useLocalDpi xmlns:a14="http://schemas.microsoft.com/office/drawing/2010/main" val="0"/>
+                        </a:ext>
+                      </a:extLst>
+                    </a:blip>
+                    <a:stretch>
+                      <a:fillRect/>
+                    </a:stretch>
+                  </pic:blipFill>
+                  <pic:spPr>
+                    <a:xfrm>
+                      <a:off x="0" y="0"/>
+                      <a:ext cx="942312" cy="276809"/>
+                    </a:xfrm>
+                    <a:prstGeom prst="rect">
+                      <a:avLst/>
+                    </a:prstGeom>
+                  </pic:spPr>
+                </pic:pic>
+              </a:graphicData>
+            </a:graphic>
+            <wp14:sizeRelH relativeFrom="page">
+              <wp14:pctWidth>0</wp14:pctWidth>
+            </wp14:sizeRelH>
+            <wp14:sizeRelV relativeFrom="page">
+              <wp14:pctHeight>0</wp14:pctHeight>
+            </wp14:sizeRelV>
+          </wp:anchor>
+        </w:drawing>
+      </w:r>
+      <w:r>
+        <w:rPr>
+          <w:lang w:eastAsia="de-DE"/>
+        </w:rPr>
+        <w:drawing>
+          <wp:inline distT="0" distB="0" distL="0" distR="0" wp14:anchorId="02CD030B" wp14:editId="5BE27181">
+            <wp:extent cx="3395980" cy="198755"/>
+            <wp:effectExtent l="0" t="0" r="7620" b="4445"/>
+            <wp:docPr id="38" name="Bild 38"/>
+            <wp:cNvGraphicFramePr>
+              <a:graphicFrameLocks xmlns:a="http://schemas.openxmlformats.org/drawingml/2006/main" noChangeAspect="1"/>
+            </wp:cNvGraphicFramePr>
+            <a:graphic xmlns:a="http://schemas.openxmlformats.org/drawingml/2006/main">
+              <a:graphicData uri="http://schemas.openxmlformats.org/drawingml/2006/picture">
+                <pic:pic xmlns:pic="http://schemas.openxmlformats.org/drawingml/2006/picture">
+                  <pic:nvPicPr>
+                    <pic:cNvPr id="1" name=""/>
+                    <pic:cNvPicPr/>
+                  </pic:nvPicPr>
+                  <pic:blipFill>
+                    <a:blip r:embed="rId45"/>
+                    <a:stretch>
+                      <a:fillRect/>
+                    </a:stretch>
+                  </pic:blipFill>
+                  <pic:spPr>
+                    <a:xfrm>
+                      <a:off x="0" y="0"/>
+                      <a:ext cx="3395980" cy="198755"/>
+                    </a:xfrm>
+                    <a:prstGeom prst="rect">
+                      <a:avLst/>
+                    </a:prstGeom>
+                  </pic:spPr>
+                </pic:pic>
+              </a:graphicData>
+            </a:graphic>
+          </wp:inline>
+        </w:drawing>
+      </w:r>
+    </w:p>
+    <w:p>
+      <w:pPr>
+        <w:rPr>
+          <w:lang w:eastAsia="de-DE"/>
+        </w:rPr>
+      </w:pPr>
+    </w:p>
+    <w:p>
+      <w:pPr>
+        <w:rPr>
+          <w:lang w:eastAsia="de-DE"/>
+        </w:rPr>
+      </w:pPr>
+      <w:r>
+        <w:rPr>
+          <w:lang w:eastAsia="de-DE"/>
+        </w:rPr>
+        <w:drawing>
+          <wp:anchor distT="0" distB="0" distL="114300" distR="114300" simplePos="0" relativeHeight="251664384" behindDoc="0" locked="0" layoutInCell="1" allowOverlap="1" wp14:anchorId="5CF69324" wp14:editId="62F2572E">
+            <wp:simplePos x="0" y="0"/>
+            <wp:positionH relativeFrom="column">
+              <wp:posOffset>2389201</wp:posOffset>
+            </wp:positionH>
+            <wp:positionV relativeFrom="paragraph">
+              <wp:posOffset>257755</wp:posOffset>
+            </wp:positionV>
+            <wp:extent cx="1104255" cy="331194"/>
+            <wp:effectExtent l="0" t="0" r="0" b="0"/>
+            <wp:wrapNone/>
+            <wp:docPr id="42" name="Bild 42"/>
+            <wp:cNvGraphicFramePr>
+              <a:graphicFrameLocks xmlns:a="http://schemas.openxmlformats.org/drawingml/2006/main" noChangeAspect="1"/>
+            </wp:cNvGraphicFramePr>
+            <a:graphic xmlns:a="http://schemas.openxmlformats.org/drawingml/2006/main">
+              <a:graphicData uri="http://schemas.openxmlformats.org/drawingml/2006/picture">
+                <pic:pic xmlns:pic="http://schemas.openxmlformats.org/drawingml/2006/picture">
+                  <pic:nvPicPr>
+                    <pic:cNvPr id="1" name=""/>
+                    <pic:cNvPicPr/>
+                  </pic:nvPicPr>
+                  <pic:blipFill>
+                    <a:blip r:embed="rId46">
+                      <a:extLst>
+                        <a:ext uri="{28A0092B-C50C-407E-A947-70E740481C1C}">
+                          <a14:useLocalDpi xmlns:a14="http://schemas.microsoft.com/office/drawing/2010/main" val="0"/>
+                        </a:ext>
+                      </a:extLst>
+                    </a:blip>
+                    <a:stretch>
+                      <a:fillRect/>
+                    </a:stretch>
+                  </pic:blipFill>
+                  <pic:spPr>
+                    <a:xfrm>
+                      <a:off x="0" y="0"/>
+                      <a:ext cx="1104255" cy="331194"/>
+                    </a:xfrm>
+                    <a:prstGeom prst="rect">
+                      <a:avLst/>
+                    </a:prstGeom>
+                  </pic:spPr>
+                </pic:pic>
+              </a:graphicData>
+            </a:graphic>
+            <wp14:sizeRelH relativeFrom="page">
+              <wp14:pctWidth>0</wp14:pctWidth>
+            </wp14:sizeRelH>
+            <wp14:sizeRelV relativeFrom="page">
+              <wp14:pctHeight>0</wp14:pctHeight>
+            </wp14:sizeRelV>
+          </wp:anchor>
+        </w:drawing>
+      </w:r>
+      <w:r>
+        <w:rPr>
+          <w:lang w:eastAsia="de-DE"/>
+        </w:rPr>
+        <w:drawing>
+          <wp:inline distT="0" distB="0" distL="0" distR="0" wp14:anchorId="53A4F4AA" wp14:editId="2223781B">
+            <wp:extent cx="3395980" cy="242570"/>
+            <wp:effectExtent l="0" t="0" r="7620" b="11430"/>
+            <wp:docPr id="41" name="Bild 41"/>
+            <wp:cNvGraphicFramePr>
+              <a:graphicFrameLocks xmlns:a="http://schemas.openxmlformats.org/drawingml/2006/main" noChangeAspect="1"/>
+            </wp:cNvGraphicFramePr>
+            <a:graphic xmlns:a="http://schemas.openxmlformats.org/drawingml/2006/main">
+              <a:graphicData uri="http://schemas.openxmlformats.org/drawingml/2006/picture">
+                <pic:pic xmlns:pic="http://schemas.openxmlformats.org/drawingml/2006/picture">
+                  <pic:nvPicPr>
+                    <pic:cNvPr id="1" name=""/>
+                    <pic:cNvPicPr/>
+                  </pic:nvPicPr>
+                  <pic:blipFill>
+                    <a:blip r:embed="rId47"/>
+                    <a:stretch>
+                      <a:fillRect/>
+                    </a:stretch>
+                  </pic:blipFill>
+                  <pic:spPr>
+                    <a:xfrm>
+                      <a:off x="0" y="0"/>
+                      <a:ext cx="3395980" cy="242570"/>
+                    </a:xfrm>
+                    <a:prstGeom prst="rect">
+                      <a:avLst/>
+                    </a:prstGeom>
+                  </pic:spPr>
+                </pic:pic>
+              </a:graphicData>
+            </a:graphic>
+          </wp:inline>
+        </w:drawing>
+      </w:r>
+    </w:p>
+    <w:p>
+      <w:pPr>
+        <w:rPr>
+          <w:lang w:eastAsia="de-DE"/>
+        </w:rPr>
+      </w:pPr>
+    </w:p>
+    <w:p>
+      <w:pPr>
+        <w:rPr>
+          <w:lang w:eastAsia="de-DE"/>
+        </w:rPr>
+      </w:pPr>
+    </w:p>
+    <w:p>
+      <w:pPr>
+        <w:rPr>
+          <w:lang w:eastAsia="de-DE"/>
+        </w:rPr>
+      </w:pPr>
+      <w:r>
+        <w:rPr>
+          <w:lang w:eastAsia="de-DE"/>
+        </w:rPr>
+        <w:drawing>
+          <wp:inline distT="0" distB="0" distL="0" distR="0" wp14:anchorId="45F6605D" wp14:editId="4772A126">
+            <wp:extent cx="3395980" cy="313055"/>
+            <wp:effectExtent l="0" t="0" r="7620" b="0"/>
+            <wp:docPr id="43" name="Bild 43"/>
+            <wp:cNvGraphicFramePr>
+              <a:graphicFrameLocks xmlns:a="http://schemas.openxmlformats.org/drawingml/2006/main" noChangeAspect="1"/>
+            </wp:cNvGraphicFramePr>
+            <a:graphic xmlns:a="http://schemas.openxmlformats.org/drawingml/2006/main">
+              <a:graphicData uri="http://schemas.openxmlformats.org/drawingml/2006/picture">
+                <pic:pic xmlns:pic="http://schemas.openxmlformats.org/drawingml/2006/picture">
+                  <pic:nvPicPr>
+                    <pic:cNvPr id="1" name=""/>
+                    <pic:cNvPicPr/>
+                  </pic:nvPicPr>
+                  <pic:blipFill>
+                    <a:blip r:embed="rId48"/>
+                    <a:stretch>
+                      <a:fillRect/>
+                    </a:stretch>
+                  </pic:blipFill>
+                  <pic:spPr>
+                    <a:xfrm>
+                      <a:off x="0" y="0"/>
+                      <a:ext cx="3395980" cy="313055"/>
+                    </a:xfrm>
+                    <a:prstGeom prst="rect">
+                      <a:avLst/>
+                    </a:prstGeom>
+                  </pic:spPr>
+                </pic:pic>
+              </a:graphicData>
+            </a:graphic>
+          </wp:inline>
+        </w:drawing>
+      </w:r>
+    </w:p>
+    <w:p>
+      <w:pPr>
+        <w:jc w:val="right"/>
+        <w:rPr>
+          <w:lang w:eastAsia="de-DE"/>
+        </w:rPr>
+      </w:pPr>
+      <w:r>
+        <w:rPr>
+          <w:lang w:eastAsia="de-DE"/>
+        </w:rPr>
+        <w:drawing>
+          <wp:inline distT="0" distB="0" distL="0" distR="0" wp14:anchorId="5940C73D" wp14:editId="12A6D896">
+            <wp:extent cx="2265395" cy="917934"/>
+            <wp:effectExtent l="0" t="0" r="0" b="0"/>
+            <wp:docPr id="44" name="Bild 44"/>
+            <wp:cNvGraphicFramePr>
+              <a:graphicFrameLocks xmlns:a="http://schemas.openxmlformats.org/drawingml/2006/main" noChangeAspect="1"/>
+            </wp:cNvGraphicFramePr>
+            <a:graphic xmlns:a="http://schemas.openxmlformats.org/drawingml/2006/main">
+              <a:graphicData uri="http://schemas.openxmlformats.org/drawingml/2006/picture">
+                <pic:pic xmlns:pic="http://schemas.openxmlformats.org/drawingml/2006/picture">
+                  <pic:nvPicPr>
+                    <pic:cNvPr id="1" name=""/>
+                    <pic:cNvPicPr/>
+                  </pic:nvPicPr>
+                  <pic:blipFill>
+                    <a:blip r:embed="rId49"/>
+                    <a:stretch>
+                      <a:fillRect/>
+                    </a:stretch>
+                  </pic:blipFill>
+                  <pic:spPr>
+                    <a:xfrm>
+                      <a:off x="0" y="0"/>
+                      <a:ext cx="2377732" cy="963453"/>
+                    </a:xfrm>
+                    <a:prstGeom prst="rect">
+                      <a:avLst/>
+                    </a:prstGeom>
+                  </pic:spPr>
+                </pic:pic>
+              </a:graphicData>
+            </a:graphic>
+          </wp:inline>
+        </w:drawing>
+      </w:r>
+    </w:p>
+    <w:p>
+      <w:pPr>
+        <w:pStyle w:val="Untertitel"/>
+        <w:rPr>
+          <w:sz w:val="16"/>
+          <w:lang w:eastAsia="de-DE"/>
+        </w:rPr>
+      </w:pPr>
+      <w:r>
+        <w:rPr>
+          <w:sz w:val="16"/>
+          <w:lang w:eastAsia="de-DE"/>
+        </w:rPr>
+        <w:t>NEA-&gt;DEA</w:t>
+      </w:r>
+    </w:p>
+    <w:p>
+      <w:pPr>
+        <w:rPr>
+          <w:lang w:eastAsia="de-DE"/>
+        </w:rPr>
+      </w:pPr>
+      <w:r>
+        <w:rPr>
+          <w:lang w:eastAsia="de-DE"/>
+        </w:rPr>
+        <w:drawing>
+          <wp:anchor distT="0" distB="0" distL="114300" distR="114300" simplePos="0" relativeHeight="251666432" behindDoc="0" locked="0" layoutInCell="1" allowOverlap="1" wp14:anchorId="39522607" wp14:editId="32E5F1B0">
+            <wp:simplePos x="0" y="0"/>
+            <wp:positionH relativeFrom="column">
+              <wp:posOffset>1471902</wp:posOffset>
+            </wp:positionH>
+            <wp:positionV relativeFrom="paragraph">
+              <wp:posOffset>118993</wp:posOffset>
+            </wp:positionV>
+            <wp:extent cx="1882693" cy="855097"/>
+            <wp:effectExtent l="0" t="0" r="0" b="8890"/>
+            <wp:wrapNone/>
+            <wp:docPr id="49" name="Bild 49"/>
+            <wp:cNvGraphicFramePr>
+              <a:graphicFrameLocks xmlns:a="http://schemas.openxmlformats.org/drawingml/2006/main" noChangeAspect="1"/>
+            </wp:cNvGraphicFramePr>
+            <a:graphic xmlns:a="http://schemas.openxmlformats.org/drawingml/2006/main">
+              <a:graphicData uri="http://schemas.openxmlformats.org/drawingml/2006/picture">
+                <pic:pic xmlns:pic="http://schemas.openxmlformats.org/drawingml/2006/picture">
+                  <pic:nvPicPr>
+                    <pic:cNvPr id="1" name=""/>
+                    <pic:cNvPicPr/>
+                  </pic:nvPicPr>
+                  <pic:blipFill>
+                    <a:blip r:embed="rId50">
+                      <a:extLst>
+                        <a:ext uri="{28A0092B-C50C-407E-A947-70E740481C1C}">
+                          <a14:useLocalDpi xmlns:a14="http://schemas.microsoft.com/office/drawing/2010/main" val="0"/>
+                        </a:ext>
+                      </a:extLst>
+                    </a:blip>
+                    <a:stretch>
+                      <a:fillRect/>
+                    </a:stretch>
+                  </pic:blipFill>
+                  <pic:spPr>
+                    <a:xfrm>
+                      <a:off x="0" y="0"/>
+                      <a:ext cx="1882693" cy="855097"/>
+                    </a:xfrm>
+                    <a:prstGeom prst="rect">
+                      <a:avLst/>
+                    </a:prstGeom>
+                  </pic:spPr>
+                </pic:pic>
+              </a:graphicData>
+            </a:graphic>
+            <wp14:sizeRelH relativeFrom="page">
+              <wp14:pctWidth>0</wp14:pctWidth>
+            </wp14:sizeRelH>
+            <wp14:sizeRelV relativeFrom="page">
+              <wp14:pctHeight>0</wp14:pctHeight>
+            </wp14:sizeRelV>
+          </wp:anchor>
+        </w:drawing>
+      </w:r>
+      <w:r>
+        <w:rPr>
+          <w:lang w:eastAsia="de-DE"/>
+        </w:rPr>
+        <w:drawing>
+          <wp:anchor distT="0" distB="0" distL="114300" distR="114300" simplePos="0" relativeHeight="251665408" behindDoc="0" locked="0" layoutInCell="1" allowOverlap="1" wp14:anchorId="03D05318" wp14:editId="74648807">
+            <wp:simplePos x="0" y="0"/>
+            <wp:positionH relativeFrom="column">
+              <wp:posOffset>1547743</wp:posOffset>
+            </wp:positionH>
+            <wp:positionV relativeFrom="paragraph">
+              <wp:posOffset>6957</wp:posOffset>
+            </wp:positionV>
+            <wp:extent cx="1680458" cy="133230"/>
+            <wp:effectExtent l="0" t="0" r="0" b="0"/>
+            <wp:wrapNone/>
+            <wp:docPr id="48" name="Bild 48"/>
+            <wp:cNvGraphicFramePr>
+              <a:graphicFrameLocks xmlns:a="http://schemas.openxmlformats.org/drawingml/2006/main" noChangeAspect="1"/>
+            </wp:cNvGraphicFramePr>
+            <a:graphic xmlns:a="http://schemas.openxmlformats.org/drawingml/2006/main">
+              <a:graphicData uri="http://schemas.openxmlformats.org/drawingml/2006/picture">
+                <pic:pic xmlns:pic="http://schemas.openxmlformats.org/drawingml/2006/picture">
+                  <pic:nvPicPr>
+                    <pic:cNvPr id="1" name=""/>
+                    <pic:cNvPicPr/>
+                  </pic:nvPicPr>
+                  <pic:blipFill>
+                    <a:blip r:embed="rId51">
+                      <a:extLst>
+                        <a:ext uri="{28A0092B-C50C-407E-A947-70E740481C1C}">
+                          <a14:useLocalDpi xmlns:a14="http://schemas.microsoft.com/office/drawing/2010/main" val="0"/>
+                        </a:ext>
+                      </a:extLst>
+                    </a:blip>
+                    <a:stretch>
+                      <a:fillRect/>
+                    </a:stretch>
+                  </pic:blipFill>
+                  <pic:spPr>
+                    <a:xfrm>
+                      <a:off x="0" y="0"/>
+                      <a:ext cx="1680458" cy="133230"/>
+                    </a:xfrm>
+                    <a:prstGeom prst="rect">
+                      <a:avLst/>
+                    </a:prstGeom>
+                  </pic:spPr>
+                </pic:pic>
+              </a:graphicData>
+            </a:graphic>
+            <wp14:sizeRelH relativeFrom="page">
+              <wp14:pctWidth>0</wp14:pctWidth>
+            </wp14:sizeRelH>
+            <wp14:sizeRelV relativeFrom="page">
+              <wp14:pctHeight>0</wp14:pctHeight>
+            </wp14:sizeRelV>
+          </wp:anchor>
+        </w:drawing>
+      </w:r>
+      <w:r>
+        <w:rPr>
+          <w:lang w:eastAsia="de-DE"/>
+        </w:rPr>
+        <w:drawing>
+          <wp:inline distT="0" distB="0" distL="0" distR="0" wp14:anchorId="215BB1B0" wp14:editId="1DB2E14E">
+            <wp:extent cx="1464559" cy="379454"/>
+            <wp:effectExtent l="0" t="0" r="8890" b="1905"/>
+            <wp:docPr id="46" name="Bild 46"/>
+            <wp:cNvGraphicFramePr>
+              <a:graphicFrameLocks xmlns:a="http://schemas.openxmlformats.org/drawingml/2006/main" noChangeAspect="1"/>
+            </wp:cNvGraphicFramePr>
+            <a:graphic xmlns:a="http://schemas.openxmlformats.org/drawingml/2006/main">
+              <a:graphicData uri="http://schemas.openxmlformats.org/drawingml/2006/picture">
+                <pic:pic xmlns:pic="http://schemas.openxmlformats.org/drawingml/2006/picture">
+                  <pic:nvPicPr>
+                    <pic:cNvPr id="1" name=""/>
+                    <pic:cNvPicPr/>
+                  </pic:nvPicPr>
+                  <pic:blipFill>
+                    <a:blip r:embed="rId52"/>
+                    <a:stretch>
+                      <a:fillRect/>
+                    </a:stretch>
+                  </pic:blipFill>
+                  <pic:spPr>
+                    <a:xfrm>
+                      <a:off x="0" y="0"/>
+                      <a:ext cx="1598198" cy="414079"/>
+                    </a:xfrm>
+                    <a:prstGeom prst="rect">
+                      <a:avLst/>
+                    </a:prstGeom>
+                  </pic:spPr>
+                </pic:pic>
+              </a:graphicData>
+            </a:graphic>
+          </wp:inline>
+        </w:drawing>
+      </w:r>
+    </w:p>
+    <w:p>
+      <w:pPr>
+        <w:rPr>
+          <w:lang w:eastAsia="de-DE"/>
+        </w:rPr>
+      </w:pPr>
+      <w:r>
+        <w:rPr>
+          <w:lang w:eastAsia="de-DE"/>
+        </w:rPr>
+        <w:drawing>
+          <wp:anchor distT="0" distB="0" distL="114300" distR="114300" simplePos="0" relativeHeight="251667456" behindDoc="0" locked="0" layoutInCell="1" allowOverlap="1" wp14:anchorId="3827CC62" wp14:editId="1BE45619">
+            <wp:simplePos x="0" y="0"/>
+            <wp:positionH relativeFrom="column">
+              <wp:posOffset>-51435</wp:posOffset>
+            </wp:positionH>
+            <wp:positionV relativeFrom="paragraph">
+              <wp:posOffset>78022</wp:posOffset>
+            </wp:positionV>
+            <wp:extent cx="1856105" cy="149225"/>
+            <wp:effectExtent l="0" t="0" r="0" b="3175"/>
+            <wp:wrapNone/>
+            <wp:docPr id="50" name="Bild 50"/>
+            <wp:cNvGraphicFramePr>
+              <a:graphicFrameLocks xmlns:a="http://schemas.openxmlformats.org/drawingml/2006/main" noChangeAspect="1"/>
+            </wp:cNvGraphicFramePr>
+            <a:graphic xmlns:a="http://schemas.openxmlformats.org/drawingml/2006/main">
+              <a:graphicData uri="http://schemas.openxmlformats.org/drawingml/2006/picture">
+                <pic:pic xmlns:pic="http://schemas.openxmlformats.org/drawingml/2006/picture">
+                  <pic:nvPicPr>
+                    <pic:cNvPr id="1" name=""/>
+                    <pic:cNvPicPr/>
+                  </pic:nvPicPr>
+                  <pic:blipFill>
+                    <a:blip r:embed="rId53">
+                      <a:extLst>
+                        <a:ext uri="{28A0092B-C50C-407E-A947-70E740481C1C}">
+                          <a14:useLocalDpi xmlns:a14="http://schemas.microsoft.com/office/drawing/2010/main" val="0"/>
+                        </a:ext>
+                      </a:extLst>
+                    </a:blip>
+                    <a:stretch>
+                      <a:fillRect/>
+                    </a:stretch>
+                  </pic:blipFill>
+                  <pic:spPr>
+                    <a:xfrm>
+                      <a:off x="0" y="0"/>
+                      <a:ext cx="1856105" cy="149225"/>
+                    </a:xfrm>
+                    <a:prstGeom prst="rect">
+                      <a:avLst/>
+                    </a:prstGeom>
+                  </pic:spPr>
+                </pic:pic>
+              </a:graphicData>
+            </a:graphic>
+            <wp14:sizeRelH relativeFrom="page">
+              <wp14:pctWidth>0</wp14:pctWidth>
+            </wp14:sizeRelH>
+            <wp14:sizeRelV relativeFrom="page">
+              <wp14:pctHeight>0</wp14:pctHeight>
+            </wp14:sizeRelV>
+          </wp:anchor>
+        </w:drawing>
+      </w:r>
+    </w:p>
+    <w:p>
+      <w:pPr>
+        <w:rPr>
+          <w:lang w:eastAsia="de-DE"/>
+        </w:rPr>
+      </w:pPr>
+      <w:r>
+        <w:rPr>
+          <w:lang w:eastAsia="de-DE"/>
+        </w:rPr>
+        <w:drawing>
+          <wp:anchor distT="0" distB="0" distL="114300" distR="114300" simplePos="0" relativeHeight="251668480" behindDoc="0" locked="0" layoutInCell="1" allowOverlap="1" wp14:anchorId="1675BAA2" wp14:editId="74FAE81F">
+            <wp:simplePos x="0" y="0"/>
+            <wp:positionH relativeFrom="column">
+              <wp:posOffset>-52650</wp:posOffset>
+            </wp:positionH>
+            <wp:positionV relativeFrom="page">
+              <wp:posOffset>5832503</wp:posOffset>
+            </wp:positionV>
+            <wp:extent cx="1805940" cy="790575"/>
+            <wp:effectExtent l="0" t="0" r="0" b="0"/>
+            <wp:wrapNone/>
+            <wp:docPr id="51" name="Bild 51"/>
+            <wp:cNvGraphicFramePr>
+              <a:graphicFrameLocks xmlns:a="http://schemas.openxmlformats.org/drawingml/2006/main" noChangeAspect="1"/>
+            </wp:cNvGraphicFramePr>
+            <a:graphic xmlns:a="http://schemas.openxmlformats.org/drawingml/2006/main">
+              <a:graphicData uri="http://schemas.openxmlformats.org/drawingml/2006/picture">
+                <pic:pic xmlns:pic="http://schemas.openxmlformats.org/drawingml/2006/picture">
+                  <pic:nvPicPr>
+                    <pic:cNvPr id="1" name=""/>
+                    <pic:cNvPicPr/>
+                  </pic:nvPicPr>
+                  <pic:blipFill>
+                    <a:blip r:embed="rId54">
+                      <a:extLst>
+                        <a:ext uri="{28A0092B-C50C-407E-A947-70E740481C1C}">
+                          <a14:useLocalDpi xmlns:a14="http://schemas.microsoft.com/office/drawing/2010/main" val="0"/>
+                        </a:ext>
+                      </a:extLst>
+                    </a:blip>
+                    <a:stretch>
+                      <a:fillRect/>
+                    </a:stretch>
+                  </pic:blipFill>
+                  <pic:spPr>
+                    <a:xfrm>
+                      <a:off x="0" y="0"/>
+                      <a:ext cx="1805940" cy="790575"/>
+                    </a:xfrm>
+                    <a:prstGeom prst="rect">
+                      <a:avLst/>
+                    </a:prstGeom>
+                  </pic:spPr>
+                </pic:pic>
+              </a:graphicData>
+            </a:graphic>
+            <wp14:sizeRelH relativeFrom="page">
+              <wp14:pctWidth>0</wp14:pctWidth>
+            </wp14:sizeRelH>
+            <wp14:sizeRelV relativeFrom="page">
+              <wp14:pctHeight>0</wp14:pctHeight>
+            </wp14:sizeRelV>
+          </wp:anchor>
+        </w:drawing>
+      </w:r>
+    </w:p>
+    <w:p>
+      <w:pPr>
+        <w:rPr>
+          <w:lang w:eastAsia="de-DE"/>
+        </w:rPr>
+      </w:pPr>
+    </w:p>
+    <w:p>
+      <w:pPr>
+        <w:rPr>
+          <w:lang w:eastAsia="de-DE"/>
+        </w:rPr>
+      </w:pPr>
+    </w:p>
+    <w:p>
+      <w:pPr>
+        <w:rPr>
+          <w:lang w:eastAsia="de-DE"/>
+        </w:rPr>
+      </w:pPr>
+    </w:p>
+    <w:p>
+      <w:pPr>
+        <w:rPr>
+          <w:lang w:eastAsia="de-DE"/>
+        </w:rPr>
+      </w:pPr>
+    </w:p>
+    <w:p>
+      <w:pPr>
+        <w:rPr>
+          <w:lang w:eastAsia="de-DE"/>
+        </w:rPr>
+      </w:pPr>
+    </w:p>
+    <w:p>
+      <w:pPr>
+        <w:rPr>
+          <w:lang w:eastAsia="de-DE"/>
+        </w:rPr>
+      </w:pPr>
+    </w:p>
+    <w:p>
+      <w:pPr>
+        <w:rPr>
+          <w:lang w:eastAsia="de-DE"/>
+        </w:rPr>
+      </w:pPr>
+    </w:p>
+    <w:p>
+      <w:pPr>
+        <w:rPr>
+          <w:lang w:eastAsia="de-DE"/>
+        </w:rPr>
+      </w:pPr>
+    </w:p>
+    <w:p>
+      <w:pPr>
+        <w:pStyle w:val="berschrift1"/>
+        <w:rPr>
+          <w:lang w:eastAsia="de-DE"/>
+        </w:rPr>
+      </w:pPr>
+      <w:r>
+        <w:rPr>
+          <w:lang w:eastAsia="de-DE"/>
+        </w:rPr>
+        <w:drawing>
+          <wp:inline distT="0" distB="0" distL="0" distR="0" wp14:anchorId="28700272" wp14:editId="60920C19">
+            <wp:extent cx="1699012" cy="193452"/>
+            <wp:effectExtent l="0" t="0" r="3175" b="10160"/>
+            <wp:docPr id="57" name="Bild 57"/>
+            <wp:cNvGraphicFramePr>
+              <a:graphicFrameLocks xmlns:a="http://schemas.openxmlformats.org/drawingml/2006/main" noChangeAspect="1"/>
+            </wp:cNvGraphicFramePr>
+            <a:graphic xmlns:a="http://schemas.openxmlformats.org/drawingml/2006/main">
+              <a:graphicData uri="http://schemas.openxmlformats.org/drawingml/2006/picture">
+                <pic:pic xmlns:pic="http://schemas.openxmlformats.org/drawingml/2006/picture">
+                  <pic:nvPicPr>
+                    <pic:cNvPr id="1" name=""/>
+                    <pic:cNvPicPr/>
+                  </pic:nvPicPr>
+                  <pic:blipFill>
+                    <a:blip r:embed="rId55"/>
+                    <a:stretch>
+                      <a:fillRect/>
+                    </a:stretch>
+                  </pic:blipFill>
+                  <pic:spPr>
+                    <a:xfrm>
+                      <a:off x="0" y="0"/>
+                      <a:ext cx="1845510" cy="210133"/>
+                    </a:xfrm>
+                    <a:prstGeom prst="rect">
+                      <a:avLst/>
+                    </a:prstGeom>
+                  </pic:spPr>
+                </pic:pic>
+              </a:graphicData>
+            </a:graphic>
+          </wp:inline>
+        </w:drawing>
+      </w:r>
+    </w:p>
+    <w:p>
+      <w:pPr>
+        <w:rPr>
+          <w:lang w:eastAsia="de-DE"/>
+        </w:rPr>
+      </w:pPr>
+      <w:r>
+        <w:rPr>
+          <w:lang w:eastAsia="de-DE"/>
+        </w:rPr>
+        <w:drawing>
+          <wp:inline distT="0" distB="0" distL="0" distR="0" wp14:anchorId="3B2DD005" wp14:editId="4C1ECD77">
+            <wp:extent cx="1529017" cy="525117"/>
+            <wp:effectExtent l="0" t="0" r="0" b="8890"/>
+            <wp:docPr id="58" name="Bild 58"/>
+            <wp:cNvGraphicFramePr>
+              <a:graphicFrameLocks xmlns:a="http://schemas.openxmlformats.org/drawingml/2006/main" noChangeAspect="1"/>
+            </wp:cNvGraphicFramePr>
+            <a:graphic xmlns:a="http://schemas.openxmlformats.org/drawingml/2006/main">
+              <a:graphicData uri="http://schemas.openxmlformats.org/drawingml/2006/picture">
+                <pic:pic xmlns:pic="http://schemas.openxmlformats.org/drawingml/2006/picture">
+                  <pic:nvPicPr>
+                    <pic:cNvPr id="1" name=""/>
+                    <pic:cNvPicPr/>
+                  </pic:nvPicPr>
+                  <pic:blipFill>
+                    <a:blip r:embed="rId56"/>
+                    <a:stretch>
+                      <a:fillRect/>
+                    </a:stretch>
+                  </pic:blipFill>
+                  <pic:spPr>
+                    <a:xfrm>
+                      <a:off x="0" y="0"/>
+                      <a:ext cx="1584422" cy="544145"/>
+                    </a:xfrm>
+                    <a:prstGeom prst="rect">
+                      <a:avLst/>
+                    </a:prstGeom>
+                  </pic:spPr>
+                </pic:pic>
+              </a:graphicData>
+            </a:graphic>
+          </wp:inline>
+        </w:drawing>
+      </w:r>
+    </w:p>
+    <w:p>
+      <w:pPr>
+        <w:rPr>
+          <w:lang w:eastAsia="de-DE"/>
+        </w:rPr>
+      </w:pPr>
+      <w:r>
+        <w:rPr>
+          <w:lang w:eastAsia="de-DE"/>
+        </w:rPr>
+        <w:drawing>
+          <wp:inline distT="0" distB="0" distL="0" distR="0" wp14:anchorId="1108DA3E" wp14:editId="724A1F9F">
+            <wp:extent cx="2316320" cy="1299790"/>
+            <wp:effectExtent l="0" t="0" r="0" b="0"/>
+            <wp:docPr id="59" name="Bild 59"/>
+            <wp:cNvGraphicFramePr>
+              <a:graphicFrameLocks xmlns:a="http://schemas.openxmlformats.org/drawingml/2006/main" noChangeAspect="1"/>
+            </wp:cNvGraphicFramePr>
+            <a:graphic xmlns:a="http://schemas.openxmlformats.org/drawingml/2006/main">
+              <a:graphicData uri="http://schemas.openxmlformats.org/drawingml/2006/picture">
+                <pic:pic xmlns:pic="http://schemas.openxmlformats.org/drawingml/2006/picture">
+                  <pic:nvPicPr>
+                    <pic:cNvPr id="1" name=""/>
+                    <pic:cNvPicPr/>
+                  </pic:nvPicPr>
+                  <pic:blipFill>
+                    <a:blip r:embed="rId57"/>
+                    <a:stretch>
+                      <a:fillRect/>
+                    </a:stretch>
+                  </pic:blipFill>
+                  <pic:spPr>
+                    <a:xfrm>
+                      <a:off x="0" y="0"/>
+                      <a:ext cx="2439145" cy="1368713"/>
+                    </a:xfrm>
+                    <a:prstGeom prst="rect">
+                      <a:avLst/>
+                    </a:prstGeom>
+                  </pic:spPr>
+                </pic:pic>
+              </a:graphicData>
+            </a:graphic>
+          </wp:inline>
+        </w:drawing>
+      </w:r>
+    </w:p>
+    <w:p>
+      <w:pPr>
+        <w:pStyle w:val="berschrift1"/>
+        <w:rPr>
+          <w:lang w:eastAsia="de-DE"/>
+        </w:rPr>
+      </w:pPr>
+      <w:r>
+        <w:rPr>
+          <w:lang w:eastAsia="de-DE"/>
+        </w:rPr>
+        <w:t>DEA</w:t>
+      </w:r>
+    </w:p>
+    <w:p>
+      <w:pPr>
+        <w:rPr>
+          <w:sz w:val="16"/>
+          <w:lang w:eastAsia="de-DE"/>
+        </w:rPr>
+      </w:pPr>
+      <w:r>
+        <w:rPr>
+          <w:sz w:val="16"/>
+          <w:lang w:eastAsia="de-DE"/>
+        </w:rPr>
+        <w:t>„mindestens eine 1 und genau zwei 0“</w:t>
+      </w:r>
+    </w:p>
+    <w:p>
+      <w:pPr>
+        <w:rPr>
+          <w:sz w:val="16"/>
+          <w:lang w:eastAsia="de-DE"/>
+        </w:rPr>
+      </w:pPr>
+      <w:r>
+        <w:rPr>
+          <w:sz w:val="16"/>
+          <w:lang w:eastAsia="de-DE"/>
+        </w:rPr>
+        <w:drawing>
+          <wp:inline distT="0" distB="0" distL="0" distR="0" wp14:anchorId="5197B437" wp14:editId="20082B09">
+            <wp:extent cx="2568644" cy="927459"/>
+            <wp:effectExtent l="0" t="0" r="0" b="12700"/>
+            <wp:docPr id="56" name="Bild 56"/>
+            <wp:cNvGraphicFramePr>
+              <a:graphicFrameLocks xmlns:a="http://schemas.openxmlformats.org/drawingml/2006/main" noChangeAspect="1"/>
+            </wp:cNvGraphicFramePr>
+            <a:graphic xmlns:a="http://schemas.openxmlformats.org/drawingml/2006/main">
+              <a:graphicData uri="http://schemas.openxmlformats.org/drawingml/2006/picture">
+                <pic:pic xmlns:pic="http://schemas.openxmlformats.org/drawingml/2006/picture">
+                  <pic:nvPicPr>
+                    <pic:cNvPr id="1" name=""/>
+                    <pic:cNvPicPr/>
+                  </pic:nvPicPr>
+                  <pic:blipFill>
+                    <a:blip r:embed="rId58"/>
+                    <a:stretch>
+                      <a:fillRect/>
+                    </a:stretch>
+                  </pic:blipFill>
+                  <pic:spPr>
+                    <a:xfrm>
+                      <a:off x="0" y="0"/>
+                      <a:ext cx="2632942" cy="950675"/>
+                    </a:xfrm>
+                    <a:prstGeom prst="rect">
+                      <a:avLst/>
+                    </a:prstGeom>
+                  </pic:spPr>
+                </pic:pic>
+              </a:graphicData>
+            </a:graphic>
+          </wp:inline>
+        </w:drawing>
+      </w:r>
+    </w:p>
+    <w:p>
+      <w:pPr>
+        <w:pStyle w:val="berschrift1"/>
+        <w:rPr>
+          <w:lang w:eastAsia="de-DE"/>
+        </w:rPr>
+      </w:pPr>
+      <w:r>
+        <w:rPr>
+          <w:lang w:eastAsia="de-DE"/>
+        </w:rPr>
+        <w:t>Kellerautomat</w:t>
+      </w:r>
+    </w:p>
+    <w:p>
+      <w:pPr>
+        <w:rPr>
+          <w:lang w:eastAsia="de-DE"/>
+        </w:rPr>
+      </w:pPr>
+      <w:r>
+        <w:rPr>
+          <w:lang w:eastAsia="de-DE"/>
+        </w:rPr>
+        <w:drawing>
+          <wp:inline distT="0" distB="0" distL="0" distR="0" wp14:anchorId="3ABBC80A" wp14:editId="69D279EE">
+            <wp:extent cx="3395980" cy="198755"/>
+            <wp:effectExtent l="0" t="0" r="7620" b="4445"/>
+            <wp:docPr id="60" name="Bild 60"/>
+            <wp:cNvGraphicFramePr>
+              <a:graphicFrameLocks xmlns:a="http://schemas.openxmlformats.org/drawingml/2006/main" noChangeAspect="1"/>
+            </wp:cNvGraphicFramePr>
+            <a:graphic xmlns:a="http://schemas.openxmlformats.org/drawingml/2006/main">
+              <a:graphicData uri="http://schemas.openxmlformats.org/drawingml/2006/picture">
+                <pic:pic xmlns:pic="http://schemas.openxmlformats.org/drawingml/2006/picture">
+                  <pic:nvPicPr>
+                    <pic:cNvPr id="1" name=""/>
+                    <pic:cNvPicPr/>
+                  </pic:nvPicPr>
+                  <pic:blipFill>
+                    <a:blip r:embed="rId59"/>
+                    <a:stretch>
+                      <a:fillRect/>
+                    </a:stretch>
+                  </pic:blipFill>
+                  <pic:spPr>
+                    <a:xfrm>
+                      <a:off x="0" y="0"/>
+                      <a:ext cx="3395980" cy="198755"/>
+                    </a:xfrm>
+                    <a:prstGeom prst="rect">
+                      <a:avLst/>
+                    </a:prstGeom>
+                  </pic:spPr>
+                </pic:pic>
+              </a:graphicData>
+            </a:graphic>
+          </wp:inline>
+        </w:drawing>
+      </w:r>
+    </w:p>
+    <w:p>
+      <w:pPr>
+        <w:rPr>
+          <w:lang w:eastAsia="de-DE"/>
+        </w:rPr>
+      </w:pPr>
+      <w:r>
+        <w:rPr>
+          <w:lang w:eastAsia="de-DE"/>
+        </w:rPr>
+        <w:drawing>
+          <wp:inline distT="0" distB="0" distL="0" distR="0" wp14:anchorId="5F1A694B" wp14:editId="59B7B2A4">
+            <wp:extent cx="3070612" cy="277894"/>
+            <wp:effectExtent l="0" t="0" r="3175" b="1905"/>
+            <wp:docPr id="61" name="Bild 61"/>
+            <wp:cNvGraphicFramePr>
+              <a:graphicFrameLocks xmlns:a="http://schemas.openxmlformats.org/drawingml/2006/main" noChangeAspect="1"/>
+            </wp:cNvGraphicFramePr>
+            <a:graphic xmlns:a="http://schemas.openxmlformats.org/drawingml/2006/main">
+              <a:graphicData uri="http://schemas.openxmlformats.org/drawingml/2006/picture">
+                <pic:pic xmlns:pic="http://schemas.openxmlformats.org/drawingml/2006/picture">
+                  <pic:nvPicPr>
+                    <pic:cNvPr id="1" name=""/>
+                    <pic:cNvPicPr/>
+                  </pic:nvPicPr>
+                  <pic:blipFill>
+                    <a:blip r:embed="rId60"/>
+                    <a:stretch>
+                      <a:fillRect/>
+                    </a:stretch>
+                  </pic:blipFill>
+                  <pic:spPr>
+                    <a:xfrm>
+                      <a:off x="0" y="0"/>
+                      <a:ext cx="3171031" cy="286982"/>
+                    </a:xfrm>
+                    <a:prstGeom prst="rect">
+                      <a:avLst/>
+                    </a:prstGeom>
+                  </pic:spPr>
+                </pic:pic>
+              </a:graphicData>
+            </a:graphic>
+          </wp:inline>
+        </w:drawing>
+      </w:r>
+    </w:p>
+    <w:p>
+      <w:pPr>
+        <w:rPr>
+          <w:lang w:eastAsia="de-DE"/>
+        </w:rPr>
+      </w:pPr>
+      <w:r>
+        <w:rPr>
+          <w:lang w:eastAsia="de-DE"/>
+        </w:rPr>
+        <w:drawing>
+          <wp:inline distT="0" distB="0" distL="0" distR="0" wp14:anchorId="07624924" wp14:editId="76B595A1">
+            <wp:extent cx="1851412" cy="2516437"/>
+            <wp:effectExtent l="0" t="0" r="3175" b="0"/>
+            <wp:docPr id="62" name="Bild 62"/>
+            <wp:cNvGraphicFramePr>
+              <a:graphicFrameLocks xmlns:a="http://schemas.openxmlformats.org/drawingml/2006/main" noChangeAspect="1"/>
+            </wp:cNvGraphicFramePr>
+            <a:graphic xmlns:a="http://schemas.openxmlformats.org/drawingml/2006/main">
+              <a:graphicData uri="http://schemas.openxmlformats.org/drawingml/2006/picture">
+                <pic:pic xmlns:pic="http://schemas.openxmlformats.org/drawingml/2006/picture">
+                  <pic:nvPicPr>
+                    <pic:cNvPr id="1" name=""/>
+                    <pic:cNvPicPr/>
+                  </pic:nvPicPr>
+                  <pic:blipFill>
+                    <a:blip r:embed="rId61"/>
+                    <a:stretch>
+                      <a:fillRect/>
+                    </a:stretch>
+                  </pic:blipFill>
+                  <pic:spPr>
+                    <a:xfrm>
+                      <a:off x="0" y="0"/>
+                      <a:ext cx="1908549" cy="2594097"/>
+                    </a:xfrm>
+                    <a:prstGeom prst="rect">
+                      <a:avLst/>
+                    </a:prstGeom>
+                  </pic:spPr>
+                </pic:pic>
+              </a:graphicData>
+            </a:graphic>
+          </wp:inline>
+        </w:drawing>
+      </w:r>
+      <w:r>
+        <w:rPr>
+          <w:lang w:eastAsia="de-DE"/>
+        </w:rPr>
+        <w:t xml:space="preserve"> </w:t>
+      </w:r>
+      <w:r>
+        <w:rPr>
+          <w:lang w:eastAsia="de-DE"/>
+        </w:rPr>
+        <w:drawing>
+          <wp:inline distT="0" distB="0" distL="0" distR="0" wp14:anchorId="6044F4A8" wp14:editId="0E0152A5">
+            <wp:extent cx="2806535" cy="1240585"/>
+            <wp:effectExtent l="0" t="4445" r="8890" b="8890"/>
+            <wp:docPr id="63" name="Bild 63"/>
+            <wp:cNvGraphicFramePr>
+              <a:graphicFrameLocks xmlns:a="http://schemas.openxmlformats.org/drawingml/2006/main" noChangeAspect="1"/>
+            </wp:cNvGraphicFramePr>
+            <a:graphic xmlns:a="http://schemas.openxmlformats.org/drawingml/2006/main">
+              <a:graphicData uri="http://schemas.openxmlformats.org/drawingml/2006/picture">
+                <pic:pic xmlns:pic="http://schemas.openxmlformats.org/drawingml/2006/picture">
+                  <pic:nvPicPr>
+                    <pic:cNvPr id="1" name=""/>
+                    <pic:cNvPicPr/>
+                  </pic:nvPicPr>
+                  <pic:blipFill>
+                    <a:blip r:embed="rId62"/>
+                    <a:stretch>
+                      <a:fillRect/>
+                    </a:stretch>
+                  </pic:blipFill>
+                  <pic:spPr>
+                    <a:xfrm rot="5400000">
+                      <a:off x="0" y="0"/>
+                      <a:ext cx="2844796" cy="1257498"/>
+                    </a:xfrm>
+                    <a:prstGeom prst="rect">
+                      <a:avLst/>
+                    </a:prstGeom>
+                  </pic:spPr>
+                </pic:pic>
+              </a:graphicData>
+            </a:graphic>
+          </wp:inline>
+        </w:drawing>
+      </w:r>
+    </w:p>
+    <w:p>
+      <w:pPr>
+        <w:rPr>
+          <w:lang w:eastAsia="de-DE"/>
+        </w:rPr>
+      </w:pPr>
+      <w:r>
+        <w:rPr>
+          <w:lang w:eastAsia="de-DE"/>
+        </w:rPr>
+        <w:drawing>
+          <wp:inline distT="0" distB="0" distL="0" distR="0" wp14:anchorId="2EDF5580" wp14:editId="78D73DEE">
+            <wp:extent cx="1469086" cy="1090827"/>
+            <wp:effectExtent l="0" t="0" r="4445" b="1905"/>
+            <wp:docPr id="64" name="Bild 64"/>
+            <wp:cNvGraphicFramePr>
+              <a:graphicFrameLocks xmlns:a="http://schemas.openxmlformats.org/drawingml/2006/main" noChangeAspect="1"/>
+            </wp:cNvGraphicFramePr>
+            <a:graphic xmlns:a="http://schemas.openxmlformats.org/drawingml/2006/main">
+              <a:graphicData uri="http://schemas.openxmlformats.org/drawingml/2006/picture">
+                <pic:pic xmlns:pic="http://schemas.openxmlformats.org/drawingml/2006/picture">
+                  <pic:nvPicPr>
+                    <pic:cNvPr id="1" name=""/>
+                    <pic:cNvPicPr/>
+                  </pic:nvPicPr>
+                  <pic:blipFill>
+                    <a:blip r:embed="rId63"/>
+                    <a:stretch>
+                      <a:fillRect/>
+                    </a:stretch>
+                  </pic:blipFill>
+                  <pic:spPr>
+                    <a:xfrm>
+                      <a:off x="0" y="0"/>
+                      <a:ext cx="1483470" cy="1101507"/>
+                    </a:xfrm>
+                    <a:prstGeom prst="rect">
+                      <a:avLst/>
+                    </a:prstGeom>
+                  </pic:spPr>
+                </pic:pic>
+              </a:graphicData>
+            </a:graphic>
+          </wp:inline>
+        </w:drawing>
+      </w:r>
+      <w:r>
+        <w:rPr>
+          <w:lang w:eastAsia="de-DE"/>
+        </w:rPr>
+        <w:drawing>
+          <wp:inline distT="0" distB="0" distL="0" distR="0" wp14:anchorId="1895DC4E" wp14:editId="3D285969">
+            <wp:extent cx="1880771" cy="1056088"/>
+            <wp:effectExtent l="0" t="0" r="0" b="10795"/>
+            <wp:docPr id="65" name="Bild 65"/>
+            <wp:cNvGraphicFramePr>
+              <a:graphicFrameLocks xmlns:a="http://schemas.openxmlformats.org/drawingml/2006/main" noChangeAspect="1"/>
+            </wp:cNvGraphicFramePr>
+            <a:graphic xmlns:a="http://schemas.openxmlformats.org/drawingml/2006/main">
+              <a:graphicData uri="http://schemas.openxmlformats.org/drawingml/2006/picture">
+                <pic:pic xmlns:pic="http://schemas.openxmlformats.org/drawingml/2006/picture">
+                  <pic:nvPicPr>
+                    <pic:cNvPr id="1" name=""/>
+                    <pic:cNvPicPr/>
+                  </pic:nvPicPr>
+                  <pic:blipFill>
+                    <a:blip r:embed="rId64"/>
+                    <a:stretch>
+                      <a:fillRect/>
+                    </a:stretch>
+                  </pic:blipFill>
+                  <pic:spPr>
+                    <a:xfrm>
+                      <a:off x="0" y="0"/>
+                      <a:ext cx="1921236" cy="1078810"/>
+                    </a:xfrm>
+                    <a:prstGeom prst="rect">
+                      <a:avLst/>
+                    </a:prstGeom>
+                  </pic:spPr>
+                </pic:pic>
+              </a:graphicData>
+            </a:graphic>
+          </wp:inline>
+        </w:drawing>
+      </w:r>
+    </w:p>
+    <w:p>
+      <w:pPr>
+        <w:rPr>
+          <w:rFonts w:ascii="Times New Roman" w:eastAsia="Times New Roman" w:hAnsi="Times New Roman" w:cs="Times New Roman"/>
+          <w:sz w:val="16"/>
+          <w:lang w:eastAsia="de-DE"/>
+        </w:rPr>
+      </w:pPr>
+      <w:proofErr w:type="spellStart"/>
+      <w:r>
+        <w:rPr>
+          <w:rFonts w:ascii="Times New Roman" w:eastAsia="Times New Roman" w:hAnsi="Times New Roman" w:cs="Times New Roman"/>
+          <w:sz w:val="16"/>
+          <w:lang w:eastAsia="de-DE"/>
+        </w:rPr>
+        <w:t>abbcc</w:t>
+      </w:r>
+      <w:proofErr w:type="spellEnd"/>
+      <w:r>
+        <w:rPr>
+          <w:rFonts w:ascii="Times New Roman" w:eastAsia="Times New Roman" w:hAnsi="Times New Roman" w:cs="Times New Roman"/>
+          <w:sz w:val="16"/>
+          <w:lang w:eastAsia="de-DE"/>
+        </w:rPr>
+        <w:t xml:space="preserve"> </w:t>
+      </w:r>
+      <w:r>
+        <w:rPr>
+          <w:rFonts w:ascii="MS Mincho" w:eastAsia="MS Mincho" w:hAnsi="MS Mincho" w:cs="MS Mincho"/>
+          <w:sz w:val="16"/>
+          <w:lang w:eastAsia="de-DE"/>
+        </w:rPr>
+        <w:t>∈</w:t>
+      </w:r>
+      <w:r>
+        <w:rPr>
+          <w:rFonts w:ascii="Times New Roman" w:eastAsia="Times New Roman" w:hAnsi="Times New Roman" w:cs="Times New Roman"/>
+          <w:sz w:val="16"/>
+          <w:lang w:eastAsia="de-DE"/>
+        </w:rPr>
+        <w:t xml:space="preserve"> L(K), wegen obiger </w:t>
+      </w:r>
+      <w:proofErr w:type="spellStart"/>
+      <w:r>
+        <w:rPr>
+          <w:rFonts w:ascii="Times New Roman" w:eastAsia="Times New Roman" w:hAnsi="Times New Roman" w:cs="Times New Roman"/>
+          <w:sz w:val="16"/>
+          <w:lang w:eastAsia="de-DE"/>
+        </w:rPr>
+        <w:t>Berechung</w:t>
+      </w:r>
+      <w:proofErr w:type="spellEnd"/>
+      <w:r>
+        <w:rPr>
+          <w:rFonts w:ascii="Times New Roman" w:eastAsia="Times New Roman" w:hAnsi="Times New Roman" w:cs="Times New Roman"/>
+          <w:sz w:val="16"/>
+          <w:lang w:eastAsia="de-DE"/>
+        </w:rPr>
+        <w:t xml:space="preserve"> und 9 </w:t>
+      </w:r>
+      <w:r>
+        <w:rPr>
+          <w:rFonts w:ascii="MS Mincho" w:eastAsia="MS Mincho" w:hAnsi="MS Mincho" w:cs="MS Mincho"/>
+          <w:sz w:val="16"/>
+          <w:lang w:eastAsia="de-DE"/>
+        </w:rPr>
+        <w:t>∈</w:t>
+      </w:r>
+      <w:r>
+        <w:rPr>
+          <w:rFonts w:ascii="Times New Roman" w:eastAsia="Times New Roman" w:hAnsi="Times New Roman" w:cs="Times New Roman"/>
+          <w:sz w:val="16"/>
+          <w:lang w:eastAsia="de-DE"/>
+        </w:rPr>
+        <w:t xml:space="preserve"> F.</w:t>
+      </w:r>
+    </w:p>
+    <w:p>
+      <w:pPr>
+        <w:rPr>
+          <w:rFonts w:ascii="Times New Roman" w:eastAsia="Times New Roman" w:hAnsi="Times New Roman" w:cs="Times New Roman"/>
+          <w:sz w:val="16"/>
+          <w:lang w:eastAsia="de-DE"/>
+        </w:rPr>
+      </w:pPr>
+      <w:proofErr w:type="spellStart"/>
+      <w:r>
+        <w:rPr>
+          <w:rFonts w:ascii="Times New Roman" w:eastAsia="Times New Roman" w:hAnsi="Times New Roman" w:cs="Times New Roman"/>
+          <w:sz w:val="16"/>
+          <w:lang w:eastAsia="de-DE"/>
+        </w:rPr>
+        <w:t>abc</w:t>
+      </w:r>
+      <w:proofErr w:type="spellEnd"/>
+      <w:r>
+        <w:rPr>
+          <w:rFonts w:ascii="Times New Roman" w:eastAsia="Times New Roman" w:hAnsi="Times New Roman" w:cs="Times New Roman"/>
+          <w:sz w:val="16"/>
+          <w:lang w:eastAsia="de-DE"/>
+        </w:rPr>
+        <w:t xml:space="preserve"> </w:t>
+      </w:r>
+      <w:r>
+        <w:rPr>
+          <w:rFonts w:ascii="MS Mincho" w:eastAsia="MS Mincho" w:hAnsi="MS Mincho" w:cs="MS Mincho"/>
+          <w:sz w:val="16"/>
+          <w:lang w:eastAsia="de-DE"/>
+        </w:rPr>
+        <w:t>∈</w:t>
+      </w:r>
+      <w:r>
+        <w:rPr>
+          <w:rFonts w:ascii="Times New Roman" w:eastAsia="Times New Roman" w:hAnsi="Times New Roman" w:cs="Times New Roman"/>
+          <w:sz w:val="16"/>
+          <w:lang w:eastAsia="de-DE"/>
+        </w:rPr>
+        <w:t xml:space="preserve"> L(K), wegen obiger </w:t>
+      </w:r>
+      <w:proofErr w:type="spellStart"/>
+      <w:r>
+        <w:rPr>
+          <w:rFonts w:ascii="Times New Roman" w:eastAsia="Times New Roman" w:hAnsi="Times New Roman" w:cs="Times New Roman"/>
+          <w:sz w:val="16"/>
+          <w:lang w:eastAsia="de-DE"/>
+        </w:rPr>
+        <w:t>Berechung</w:t>
+      </w:r>
+      <w:proofErr w:type="spellEnd"/>
+      <w:r>
+        <w:rPr>
+          <w:rFonts w:ascii="Times New Roman" w:eastAsia="Times New Roman" w:hAnsi="Times New Roman" w:cs="Times New Roman"/>
+          <w:sz w:val="16"/>
+          <w:lang w:eastAsia="de-DE"/>
+        </w:rPr>
+        <w:t xml:space="preserve"> und 9 </w:t>
+      </w:r>
+      <w:r>
+        <w:rPr>
+          <w:rFonts w:ascii="MS Mincho" w:eastAsia="MS Mincho" w:hAnsi="MS Mincho" w:cs="MS Mincho"/>
+          <w:sz w:val="16"/>
+          <w:lang w:eastAsia="de-DE"/>
+        </w:rPr>
+        <w:t>∈</w:t>
+      </w:r>
+      <w:r>
+        <w:rPr>
+          <w:rFonts w:ascii="Times New Roman" w:eastAsia="Times New Roman" w:hAnsi="Times New Roman" w:cs="Times New Roman"/>
+          <w:sz w:val="16"/>
+          <w:lang w:eastAsia="de-DE"/>
+        </w:rPr>
+        <w:t xml:space="preserve"> F</w:t>
+      </w:r>
+    </w:p>
+    <w:p>
+      <w:pPr>
+        <w:pStyle w:val="berschrift1"/>
+        <w:rPr>
+          <w:lang w:eastAsia="de-DE"/>
+        </w:rPr>
+      </w:pPr>
+      <w:r>
+        <w:rPr>
+          <w:lang w:eastAsia="de-DE"/>
+        </w:rPr>
+        <w:t>Gleitkommabeispiel</w:t>
+      </w:r>
+    </w:p>
+    <w:p>
+      <w:pPr>
+        <w:rPr>
+          <w:lang w:eastAsia="de-DE"/>
+        </w:rPr>
+      </w:pPr>
+      <w:r>
+        <w:rPr>
+          <w:lang w:eastAsia="de-DE"/>
+        </w:rPr>
+        <w:drawing>
+          <wp:inline distT="0" distB="0" distL="0" distR="0" wp14:anchorId="1AF6C7AE" wp14:editId="00E58B06">
+            <wp:extent cx="2893156" cy="334866"/>
+            <wp:effectExtent l="0" t="0" r="2540" b="0"/>
+            <wp:docPr id="66" name="Bild 66"/>
+            <wp:cNvGraphicFramePr>
+              <a:graphicFrameLocks xmlns:a="http://schemas.openxmlformats.org/drawingml/2006/main" noChangeAspect="1"/>
+            </wp:cNvGraphicFramePr>
+            <a:graphic xmlns:a="http://schemas.openxmlformats.org/drawingml/2006/main">
+              <a:graphicData uri="http://schemas.openxmlformats.org/drawingml/2006/picture">
+                <pic:pic xmlns:pic="http://schemas.openxmlformats.org/drawingml/2006/picture">
+                  <pic:nvPicPr>
+                    <pic:cNvPr id="1" name=""/>
+                    <pic:cNvPicPr/>
+                  </pic:nvPicPr>
+                  <pic:blipFill>
+                    <a:blip r:embed="rId65"/>
+                    <a:stretch>
+                      <a:fillRect/>
+                    </a:stretch>
+                  </pic:blipFill>
+                  <pic:spPr>
+                    <a:xfrm>
+                      <a:off x="0" y="0"/>
+                      <a:ext cx="2959017" cy="342489"/>
+                    </a:xfrm>
+                    <a:prstGeom prst="rect">
+                      <a:avLst/>
+                    </a:prstGeom>
+                  </pic:spPr>
+                </pic:pic>
+              </a:graphicData>
+            </a:graphic>
+          </wp:inline>
+        </w:drawing>
+      </w:r>
+    </w:p>
+    <w:p>
+      <w:pPr>
+        <w:rPr>
+          <w:lang w:eastAsia="de-DE"/>
+        </w:rPr>
+      </w:pPr>
+      <w:r>
+        <w:rPr>
+          <w:lang w:eastAsia="de-DE"/>
+        </w:rPr>
+        <w:drawing>
+          <wp:inline distT="0" distB="0" distL="0" distR="0" wp14:anchorId="7DAA1A94" wp14:editId="199D46B5">
+            <wp:extent cx="2612086" cy="849856"/>
+            <wp:effectExtent l="0" t="0" r="4445" b="0"/>
+            <wp:docPr id="67" name="Bild 67"/>
+            <wp:cNvGraphicFramePr>
+              <a:graphicFrameLocks xmlns:a="http://schemas.openxmlformats.org/drawingml/2006/main" noChangeAspect="1"/>
+            </wp:cNvGraphicFramePr>
+            <a:graphic xmlns:a="http://schemas.openxmlformats.org/drawingml/2006/main">
+              <a:graphicData uri="http://schemas.openxmlformats.org/drawingml/2006/picture">
+                <pic:pic xmlns:pic="http://schemas.openxmlformats.org/drawingml/2006/picture">
+                  <pic:nvPicPr>
+                    <pic:cNvPr id="1" name=""/>
+                    <pic:cNvPicPr/>
+                  </pic:nvPicPr>
+                  <pic:blipFill>
+                    <a:blip r:embed="rId66"/>
+                    <a:stretch>
+                      <a:fillRect/>
+                    </a:stretch>
+                  </pic:blipFill>
+                  <pic:spPr>
+                    <a:xfrm>
+                      <a:off x="0" y="0"/>
+                      <a:ext cx="2633763" cy="856909"/>
+                    </a:xfrm>
+                    <a:prstGeom prst="rect">
+                      <a:avLst/>
+                    </a:prstGeom>
+                  </pic:spPr>
+                </pic:pic>
+              </a:graphicData>
+            </a:graphic>
+          </wp:inline>
+        </w:drawing>
+      </w:r>
+    </w:p>
+    <w:p>
+      <w:pPr>
+        <w:rPr>
+          <w:lang w:eastAsia="de-DE"/>
+        </w:rPr>
+      </w:pPr>
+      <w:r>
+        <w:rPr>
+          <w:lang w:eastAsia="de-DE"/>
+        </w:rPr>
+        <w:drawing>
+          <wp:inline distT="0" distB="0" distL="0" distR="0" wp14:anchorId="650707A7" wp14:editId="54C9C763">
+            <wp:extent cx="2307286" cy="1320606"/>
+            <wp:effectExtent l="0" t="0" r="4445" b="635"/>
+            <wp:docPr id="68" name="Bild 68"/>
+            <wp:cNvGraphicFramePr>
+              <a:graphicFrameLocks xmlns:a="http://schemas.openxmlformats.org/drawingml/2006/main" noChangeAspect="1"/>
+            </wp:cNvGraphicFramePr>
+            <a:graphic xmlns:a="http://schemas.openxmlformats.org/drawingml/2006/main">
+              <a:graphicData uri="http://schemas.openxmlformats.org/drawingml/2006/picture">
+                <pic:pic xmlns:pic="http://schemas.openxmlformats.org/drawingml/2006/picture">
+                  <pic:nvPicPr>
+                    <pic:cNvPr id="1" name=""/>
+                    <pic:cNvPicPr/>
+                  </pic:nvPicPr>
+                  <pic:blipFill>
+                    <a:blip r:embed="rId67"/>
+                    <a:stretch>
+                      <a:fillRect/>
+                    </a:stretch>
+                  </pic:blipFill>
+                  <pic:spPr>
+                    <a:xfrm>
+                      <a:off x="0" y="0"/>
+                      <a:ext cx="2326757" cy="1331751"/>
+                    </a:xfrm>
+                    <a:prstGeom prst="rect">
+                      <a:avLst/>
+                    </a:prstGeom>
+                  </pic:spPr>
+                </pic:pic>
+              </a:graphicData>
+            </a:graphic>
+          </wp:inline>
+        </w:drawing>
+      </w:r>
+    </w:p>
+    <w:p>
+      <w:pPr>
+        <w:pStyle w:val="berschrift1"/>
+        <w:rPr>
+          <w:lang w:eastAsia="de-DE"/>
+        </w:rPr>
+      </w:pPr>
+      <w:r>
+        <w:rPr>
+          <w:lang w:eastAsia="de-DE"/>
+        </w:rPr>
+        <w:t>Kontextfreie Grammatik</w:t>
+      </w:r>
+    </w:p>
+    <w:p>
+      <w:pPr>
+        <w:rPr>
+          <w:lang w:eastAsia="de-DE"/>
+        </w:rPr>
+      </w:pPr>
+      <w:r>
+        <w:rPr>
+          <w:lang w:eastAsia="de-DE"/>
+        </w:rPr>
+        <w:drawing>
+          <wp:inline distT="0" distB="0" distL="0" distR="0" wp14:anchorId="5647B29E" wp14:editId="7510F822">
+            <wp:extent cx="1773886" cy="325389"/>
+            <wp:effectExtent l="0" t="0" r="4445" b="5080"/>
+            <wp:docPr id="69" name="Bild 69"/>
+            <wp:cNvGraphicFramePr>
+              <a:graphicFrameLocks xmlns:a="http://schemas.openxmlformats.org/drawingml/2006/main" noChangeAspect="1"/>
+            </wp:cNvGraphicFramePr>
+            <a:graphic xmlns:a="http://schemas.openxmlformats.org/drawingml/2006/main">
+              <a:graphicData uri="http://schemas.openxmlformats.org/drawingml/2006/picture">
+                <pic:pic xmlns:pic="http://schemas.openxmlformats.org/drawingml/2006/picture">
+                  <pic:nvPicPr>
+                    <pic:cNvPr id="1" name=""/>
+                    <pic:cNvPicPr/>
+                  </pic:nvPicPr>
+                  <pic:blipFill>
+                    <a:blip r:embed="rId68"/>
+                    <a:stretch>
+                      <a:fillRect/>
+                    </a:stretch>
+                  </pic:blipFill>
+                  <pic:spPr>
+                    <a:xfrm>
+                      <a:off x="0" y="0"/>
+                      <a:ext cx="1819559" cy="333767"/>
+                    </a:xfrm>
+                    <a:prstGeom prst="rect">
+                      <a:avLst/>
+                    </a:prstGeom>
+                  </pic:spPr>
+                </pic:pic>
+              </a:graphicData>
+            </a:graphic>
+          </wp:inline>
+        </w:drawing>
+      </w:r>
+    </w:p>
+    <w:p>
+      <w:pPr>
+        <w:rPr>
+          <w:lang w:val="en" w:eastAsia="de-DE"/>
+        </w:rPr>
+      </w:pPr>
+      <w:r>
+        <w:rPr>
+          <w:sz w:val="16"/>
+          <w:lang w:val="en" w:eastAsia="de-DE"/>
+        </w:rPr>
+        <w:drawing>
+          <wp:anchor distT="0" distB="0" distL="114300" distR="114300" simplePos="0" relativeHeight="251673600" behindDoc="0" locked="0" layoutInCell="1" allowOverlap="1" wp14:anchorId="41FBB941" wp14:editId="6B944AC7">
+            <wp:simplePos x="0" y="0"/>
+            <wp:positionH relativeFrom="column">
+              <wp:posOffset>1393825</wp:posOffset>
+            </wp:positionH>
+            <wp:positionV relativeFrom="paragraph">
+              <wp:posOffset>33020</wp:posOffset>
+            </wp:positionV>
+            <wp:extent cx="1240155" cy="93345"/>
+            <wp:effectExtent l="0" t="0" r="4445" b="8255"/>
+            <wp:wrapSquare wrapText="bothSides"/>
+            <wp:docPr id="74" name="Bild 74"/>
+            <wp:cNvGraphicFramePr>
+              <a:graphicFrameLocks xmlns:a="http://schemas.openxmlformats.org/drawingml/2006/main" noChangeAspect="1"/>
+            </wp:cNvGraphicFramePr>
+            <a:graphic xmlns:a="http://schemas.openxmlformats.org/drawingml/2006/main">
+              <a:graphicData uri="http://schemas.openxmlformats.org/drawingml/2006/picture">
+                <pic:pic xmlns:pic="http://schemas.openxmlformats.org/drawingml/2006/picture">
+                  <pic:nvPicPr>
+                    <pic:cNvPr id="1" name=""/>
+                    <pic:cNvPicPr/>
+                  </pic:nvPicPr>
+                  <pic:blipFill>
+                    <a:blip r:embed="rId69">
+                      <a:extLst>
+                        <a:ext uri="{28A0092B-C50C-407E-A947-70E740481C1C}">
+                          <a14:useLocalDpi xmlns:a14="http://schemas.microsoft.com/office/drawing/2010/main" val="0"/>
+                        </a:ext>
+                      </a:extLst>
+                    </a:blip>
+                    <a:stretch>
+                      <a:fillRect/>
+                    </a:stretch>
+                  </pic:blipFill>
+                  <pic:spPr>
+                    <a:xfrm>
+                      <a:off x="0" y="0"/>
+                      <a:ext cx="1240155" cy="93345"/>
+                    </a:xfrm>
+                    <a:prstGeom prst="rect">
+                      <a:avLst/>
+                    </a:prstGeom>
+                  </pic:spPr>
+                </pic:pic>
+              </a:graphicData>
+            </a:graphic>
+            <wp14:sizeRelH relativeFrom="page">
+              <wp14:pctWidth>0</wp14:pctWidth>
+            </wp14:sizeRelH>
+            <wp14:sizeRelV relativeFrom="page">
+              <wp14:pctHeight>0</wp14:pctHeight>
+            </wp14:sizeRelV>
+          </wp:anchor>
+        </w:drawing>
+      </w:r>
+      <w:r>
+        <w:rPr>
+          <w:lang w:eastAsia="de-DE"/>
+        </w:rPr>
+        <w:drawing>
+          <wp:inline distT="0" distB="0" distL="0" distR="0" wp14:anchorId="4F66D847" wp14:editId="334C297E">
+            <wp:extent cx="1240486" cy="125719"/>
+            <wp:effectExtent l="0" t="0" r="4445" b="1905"/>
+            <wp:docPr id="70" name="Bild 70"/>
+            <wp:cNvGraphicFramePr>
+              <a:graphicFrameLocks xmlns:a="http://schemas.openxmlformats.org/drawingml/2006/main" noChangeAspect="1"/>
+            </wp:cNvGraphicFramePr>
+            <a:graphic xmlns:a="http://schemas.openxmlformats.org/drawingml/2006/main">
+              <a:graphicData uri="http://schemas.openxmlformats.org/drawingml/2006/picture">
+                <pic:pic xmlns:pic="http://schemas.openxmlformats.org/drawingml/2006/picture">
+                  <pic:nvPicPr>
+                    <pic:cNvPr id="1" name=""/>
+                    <pic:cNvPicPr/>
+                  </pic:nvPicPr>
+                  <pic:blipFill>
+                    <a:blip r:embed="rId70"/>
+                    <a:stretch>
+                      <a:fillRect/>
+                    </a:stretch>
+                  </pic:blipFill>
+                  <pic:spPr>
+                    <a:xfrm>
+                      <a:off x="0" y="0"/>
+                      <a:ext cx="3475592" cy="352239"/>
+                    </a:xfrm>
+                    <a:prstGeom prst="rect">
+                      <a:avLst/>
+                    </a:prstGeom>
+                  </pic:spPr>
+                </pic:pic>
+              </a:graphicData>
+            </a:graphic>
+          </wp:inline>
+        </w:drawing>
+      </w:r>
+    </w:p>
+    <w:p>
+      <w:pPr>
+        <w:rPr>
+          <w:lang w:val="en" w:eastAsia="de-DE"/>
+        </w:rPr>
+      </w:pPr>
+      <w:r>
+        <w:rPr>
+          <w:sz w:val="16"/>
+          <w:lang w:val="en" w:eastAsia="de-DE"/>
+        </w:rPr>
+        <w:drawing>
+          <wp:anchor distT="0" distB="0" distL="114300" distR="114300" simplePos="0" relativeHeight="251675648" behindDoc="0" locked="0" layoutInCell="1" allowOverlap="1" wp14:anchorId="154096BD" wp14:editId="0247F55F">
+            <wp:simplePos x="0" y="0"/>
+            <wp:positionH relativeFrom="column">
+              <wp:posOffset>1698625</wp:posOffset>
+            </wp:positionH>
+            <wp:positionV relativeFrom="paragraph">
+              <wp:posOffset>74295</wp:posOffset>
+            </wp:positionV>
+            <wp:extent cx="786130" cy="523875"/>
+            <wp:effectExtent l="0" t="0" r="1270" b="9525"/>
+            <wp:wrapSquare wrapText="bothSides"/>
+            <wp:docPr id="77" name="Bild 77"/>
+            <wp:cNvGraphicFramePr>
+              <a:graphicFrameLocks xmlns:a="http://schemas.openxmlformats.org/drawingml/2006/main" noChangeAspect="1"/>
+            </wp:cNvGraphicFramePr>
+            <a:graphic xmlns:a="http://schemas.openxmlformats.org/drawingml/2006/main">
+              <a:graphicData uri="http://schemas.openxmlformats.org/drawingml/2006/picture">
+                <pic:pic xmlns:pic="http://schemas.openxmlformats.org/drawingml/2006/picture">
+                  <pic:nvPicPr>
+                    <pic:cNvPr id="1" name=""/>
+                    <pic:cNvPicPr/>
+                  </pic:nvPicPr>
+                  <pic:blipFill>
+                    <a:blip r:embed="rId71">
+                      <a:extLst>
+                        <a:ext uri="{28A0092B-C50C-407E-A947-70E740481C1C}">
+                          <a14:useLocalDpi xmlns:a14="http://schemas.microsoft.com/office/drawing/2010/main" val="0"/>
+                        </a:ext>
+                      </a:extLst>
+                    </a:blip>
+                    <a:stretch>
+                      <a:fillRect/>
+                    </a:stretch>
+                  </pic:blipFill>
+                  <pic:spPr>
+                    <a:xfrm>
+                      <a:off x="0" y="0"/>
+                      <a:ext cx="786130" cy="523875"/>
+                    </a:xfrm>
+                    <a:prstGeom prst="rect">
+                      <a:avLst/>
+                    </a:prstGeom>
+                  </pic:spPr>
+                </pic:pic>
+              </a:graphicData>
+            </a:graphic>
+            <wp14:sizeRelH relativeFrom="page">
+              <wp14:pctWidth>0</wp14:pctWidth>
+            </wp14:sizeRelH>
+            <wp14:sizeRelV relativeFrom="page">
+              <wp14:pctHeight>0</wp14:pctHeight>
+            </wp14:sizeRelV>
+          </wp:anchor>
+        </w:drawing>
+      </w:r>
+      <w:r>
+        <w:rPr>
+          <w:lang w:val="en" w:eastAsia="de-DE"/>
+        </w:rPr>
+        <w:drawing>
+          <wp:anchor distT="0" distB="0" distL="114300" distR="114300" simplePos="0" relativeHeight="251674624" behindDoc="0" locked="0" layoutInCell="1" allowOverlap="1" wp14:anchorId="356A3140" wp14:editId="32C9F292">
+            <wp:simplePos x="0" y="0"/>
+            <wp:positionH relativeFrom="column">
+              <wp:posOffset>1393825</wp:posOffset>
+            </wp:positionH>
+            <wp:positionV relativeFrom="paragraph">
+              <wp:posOffset>69215</wp:posOffset>
+            </wp:positionV>
+            <wp:extent cx="249555" cy="160020"/>
+            <wp:effectExtent l="0" t="0" r="4445" b="0"/>
+            <wp:wrapSquare wrapText="bothSides"/>
+            <wp:docPr id="76" name="Bild 76"/>
+            <wp:cNvGraphicFramePr>
+              <a:graphicFrameLocks xmlns:a="http://schemas.openxmlformats.org/drawingml/2006/main" noChangeAspect="1"/>
+            </wp:cNvGraphicFramePr>
+            <a:graphic xmlns:a="http://schemas.openxmlformats.org/drawingml/2006/main">
+              <a:graphicData uri="http://schemas.openxmlformats.org/drawingml/2006/picture">
+                <pic:pic xmlns:pic="http://schemas.openxmlformats.org/drawingml/2006/picture">
+                  <pic:nvPicPr>
+                    <pic:cNvPr id="1" name=""/>
+                    <pic:cNvPicPr/>
+                  </pic:nvPicPr>
+                  <pic:blipFill>
+                    <a:blip r:embed="rId72">
+                      <a:extLst>
+                        <a:ext uri="{28A0092B-C50C-407E-A947-70E740481C1C}">
+                          <a14:useLocalDpi xmlns:a14="http://schemas.microsoft.com/office/drawing/2010/main" val="0"/>
+                        </a:ext>
+                      </a:extLst>
+                    </a:blip>
+                    <a:stretch>
+                      <a:fillRect/>
+                    </a:stretch>
+                  </pic:blipFill>
+                  <pic:spPr>
+                    <a:xfrm>
+                      <a:off x="0" y="0"/>
+                      <a:ext cx="249555" cy="160020"/>
+                    </a:xfrm>
+                    <a:prstGeom prst="rect">
+                      <a:avLst/>
+                    </a:prstGeom>
+                  </pic:spPr>
+                </pic:pic>
+              </a:graphicData>
+            </a:graphic>
+            <wp14:sizeRelH relativeFrom="page">
+              <wp14:pctWidth>0</wp14:pctWidth>
+            </wp14:sizeRelH>
+            <wp14:sizeRelV relativeFrom="page">
+              <wp14:pctHeight>0</wp14:pctHeight>
+            </wp14:sizeRelV>
+          </wp:anchor>
+        </w:drawing>
+      </w:r>
+      <w:r>
+        <w:rPr>
+          <w:lang w:val="en" w:eastAsia="de-DE"/>
+        </w:rPr>
+        <w:drawing>
+          <wp:anchor distT="0" distB="0" distL="114300" distR="114300" simplePos="0" relativeHeight="251672576" behindDoc="0" locked="0" layoutInCell="1" allowOverlap="1" wp14:anchorId="611F57E2" wp14:editId="3752F5C2">
+            <wp:simplePos x="0" y="0"/>
+            <wp:positionH relativeFrom="column">
+              <wp:posOffset>324485</wp:posOffset>
+            </wp:positionH>
+            <wp:positionV relativeFrom="paragraph">
+              <wp:posOffset>74295</wp:posOffset>
+            </wp:positionV>
+            <wp:extent cx="861695" cy="336550"/>
+            <wp:effectExtent l="0" t="0" r="1905" b="0"/>
+            <wp:wrapSquare wrapText="bothSides"/>
+            <wp:docPr id="73" name="Bild 73"/>
+            <wp:cNvGraphicFramePr>
+              <a:graphicFrameLocks xmlns:a="http://schemas.openxmlformats.org/drawingml/2006/main" noChangeAspect="1"/>
+            </wp:cNvGraphicFramePr>
+            <a:graphic xmlns:a="http://schemas.openxmlformats.org/drawingml/2006/main">
+              <a:graphicData uri="http://schemas.openxmlformats.org/drawingml/2006/picture">
+                <pic:pic xmlns:pic="http://schemas.openxmlformats.org/drawingml/2006/picture">
+                  <pic:nvPicPr>
+                    <pic:cNvPr id="1" name=""/>
+                    <pic:cNvPicPr/>
+                  </pic:nvPicPr>
+                  <pic:blipFill>
+                    <a:blip r:embed="rId73">
+                      <a:extLst>
+                        <a:ext uri="{28A0092B-C50C-407E-A947-70E740481C1C}">
+                          <a14:useLocalDpi xmlns:a14="http://schemas.microsoft.com/office/drawing/2010/main" val="0"/>
+                        </a:ext>
+                      </a:extLst>
+                    </a:blip>
+                    <a:stretch>
+                      <a:fillRect/>
+                    </a:stretch>
+                  </pic:blipFill>
+                  <pic:spPr>
+                    <a:xfrm>
+                      <a:off x="0" y="0"/>
+                      <a:ext cx="861695" cy="336550"/>
+                    </a:xfrm>
+                    <a:prstGeom prst="rect">
+                      <a:avLst/>
+                    </a:prstGeom>
+                  </pic:spPr>
+                </pic:pic>
+              </a:graphicData>
+            </a:graphic>
+            <wp14:sizeRelH relativeFrom="page">
+              <wp14:pctWidth>0</wp14:pctWidth>
+            </wp14:sizeRelH>
+            <wp14:sizeRelV relativeFrom="page">
+              <wp14:pctHeight>0</wp14:pctHeight>
+            </wp14:sizeRelV>
+          </wp:anchor>
+        </w:drawing>
+      </w:r>
+      <w:r>
+        <w:rPr>
+          <w:lang w:val="en" w:eastAsia="de-DE"/>
+        </w:rPr>
+        <w:drawing>
+          <wp:anchor distT="0" distB="0" distL="114300" distR="114300" simplePos="0" relativeHeight="251671552" behindDoc="0" locked="0" layoutInCell="1" allowOverlap="1" wp14:anchorId="531D5F54" wp14:editId="774D49AC">
+            <wp:simplePos x="0" y="0"/>
+            <wp:positionH relativeFrom="column">
+              <wp:posOffset>22225</wp:posOffset>
+            </wp:positionH>
+            <wp:positionV relativeFrom="paragraph">
+              <wp:posOffset>71755</wp:posOffset>
+            </wp:positionV>
+            <wp:extent cx="302260" cy="187325"/>
+            <wp:effectExtent l="0" t="0" r="2540" b="0"/>
+            <wp:wrapSquare wrapText="bothSides"/>
+            <wp:docPr id="72" name="Bild 72"/>
+            <wp:cNvGraphicFramePr>
+              <a:graphicFrameLocks xmlns:a="http://schemas.openxmlformats.org/drawingml/2006/main" noChangeAspect="1"/>
+            </wp:cNvGraphicFramePr>
+            <a:graphic xmlns:a="http://schemas.openxmlformats.org/drawingml/2006/main">
+              <a:graphicData uri="http://schemas.openxmlformats.org/drawingml/2006/picture">
+                <pic:pic xmlns:pic="http://schemas.openxmlformats.org/drawingml/2006/picture">
+                  <pic:nvPicPr>
+                    <pic:cNvPr id="1" name=""/>
+                    <pic:cNvPicPr/>
+                  </pic:nvPicPr>
+                  <pic:blipFill>
+                    <a:blip r:embed="rId74">
+                      <a:extLst>
+                        <a:ext uri="{28A0092B-C50C-407E-A947-70E740481C1C}">
+                          <a14:useLocalDpi xmlns:a14="http://schemas.microsoft.com/office/drawing/2010/main" val="0"/>
+                        </a:ext>
+                      </a:extLst>
+                    </a:blip>
+                    <a:stretch>
+                      <a:fillRect/>
+                    </a:stretch>
+                  </pic:blipFill>
+                  <pic:spPr>
+                    <a:xfrm>
+                      <a:off x="0" y="0"/>
+                      <a:ext cx="302260" cy="187325"/>
+                    </a:xfrm>
+                    <a:prstGeom prst="rect">
+                      <a:avLst/>
+                    </a:prstGeom>
+                  </pic:spPr>
+                </pic:pic>
+              </a:graphicData>
+            </a:graphic>
+            <wp14:sizeRelH relativeFrom="page">
+              <wp14:pctWidth>0</wp14:pctWidth>
+            </wp14:sizeRelH>
+            <wp14:sizeRelV relativeFrom="page">
+              <wp14:pctHeight>0</wp14:pctHeight>
+            </wp14:sizeRelV>
+          </wp:anchor>
+        </w:drawing>
+      </w:r>
+    </w:p>
+    <w:p>
+      <w:pPr>
+        <w:rPr>
+          <w:sz w:val="16"/>
+          <w:lang w:val="en" w:eastAsia="de-DE"/>
+        </w:rPr>
+      </w:pPr>
+    </w:p>
+    <w:p>
+      <w:pPr>
+        <w:rPr>
+          <w:sz w:val="16"/>
+          <w:lang w:val="en" w:eastAsia="de-DE"/>
+        </w:rPr>
+      </w:pPr>
+    </w:p>
+    <w:p>
+      <w:pPr>
+        <w:rPr>
+          <w:sz w:val="16"/>
+          <w:lang w:val="en" w:eastAsia="de-DE"/>
+        </w:rPr>
+      </w:pPr>
+    </w:p>
+    <w:p>
+      <w:pPr>
+        <w:pStyle w:val="berschrift1"/>
+        <w:rPr>
+          <w:lang w:val="en" w:eastAsia="de-DE"/>
+        </w:rPr>
+      </w:pPr>
+      <w:proofErr w:type="spellStart"/>
+      <w:r>
+        <w:rPr>
+          <w:lang w:val="en" w:eastAsia="de-DE"/>
+        </w:rPr>
+        <w:t>Allgemein</w:t>
+      </w:r>
+      <w:proofErr w:type="spellEnd"/>
+    </w:p>
+    <w:p>
+      <w:pPr>
+        <w:rPr>
+          <w:sz w:val="16"/>
+          <w:lang w:val="en" w:eastAsia="de-DE"/>
+        </w:rPr>
+      </w:pPr>
+      <w:r>
+        <w:rPr>
+          <w:sz w:val="16"/>
+          <w:lang w:val="en" w:eastAsia="de-DE"/>
+        </w:rPr>
+        <w:drawing>
+          <wp:inline distT="0" distB="0" distL="0" distR="0" wp14:anchorId="7AEA9579" wp14:editId="171A7D55">
+            <wp:extent cx="3395980" cy="372745"/>
+            <wp:effectExtent l="0" t="0" r="7620" b="8255"/>
+            <wp:docPr id="78" name="Bild 78"/>
+            <wp:cNvGraphicFramePr>
+              <a:graphicFrameLocks xmlns:a="http://schemas.openxmlformats.org/drawingml/2006/main" noChangeAspect="1"/>
+            </wp:cNvGraphicFramePr>
+            <a:graphic xmlns:a="http://schemas.openxmlformats.org/drawingml/2006/main">
+              <a:graphicData uri="http://schemas.openxmlformats.org/drawingml/2006/picture">
+                <pic:pic xmlns:pic="http://schemas.openxmlformats.org/drawingml/2006/picture">
+                  <pic:nvPicPr>
+                    <pic:cNvPr id="1" name=""/>
+                    <pic:cNvPicPr/>
+                  </pic:nvPicPr>
+                  <pic:blipFill>
+                    <a:blip r:embed="rId75"/>
+                    <a:stretch>
+                      <a:fillRect/>
+                    </a:stretch>
+                  </pic:blipFill>
+                  <pic:spPr>
+                    <a:xfrm>
+                      <a:off x="0" y="0"/>
+                      <a:ext cx="3395980" cy="372745"/>
+                    </a:xfrm>
+                    <a:prstGeom prst="rect">
+                      <a:avLst/>
+                    </a:prstGeom>
+                  </pic:spPr>
+                </pic:pic>
+              </a:graphicData>
+            </a:graphic>
+          </wp:inline>
+        </w:drawing>
+      </w:r>
+    </w:p>
+    <w:p>
+      <w:pPr>
+        <w:rPr>
+          <w:sz w:val="16"/>
+          <w:lang w:val="en" w:eastAsia="de-DE"/>
+        </w:rPr>
+      </w:pPr>
+      <w:r>
+        <w:rPr>
+          <w:sz w:val="16"/>
+          <w:lang w:val="en" w:eastAsia="de-DE"/>
+        </w:rPr>
+        <w:drawing>
+          <wp:inline distT="0" distB="0" distL="0" distR="0" wp14:anchorId="52CE2E4B" wp14:editId="19E1049C">
+            <wp:extent cx="3395980" cy="1000760"/>
+            <wp:effectExtent l="0" t="0" r="7620" b="0"/>
+            <wp:docPr id="79" name="Bild 79"/>
+            <wp:cNvGraphicFramePr>
+              <a:graphicFrameLocks xmlns:a="http://schemas.openxmlformats.org/drawingml/2006/main" noChangeAspect="1"/>
+            </wp:cNvGraphicFramePr>
+            <a:graphic xmlns:a="http://schemas.openxmlformats.org/drawingml/2006/main">
+              <a:graphicData uri="http://schemas.openxmlformats.org/drawingml/2006/picture">
+                <pic:pic xmlns:pic="http://schemas.openxmlformats.org/drawingml/2006/picture">
+                  <pic:nvPicPr>
+                    <pic:cNvPr id="1" name=""/>
+                    <pic:cNvPicPr/>
+                  </pic:nvPicPr>
+                  <pic:blipFill>
+                    <a:blip r:embed="rId76"/>
+                    <a:stretch>
+                      <a:fillRect/>
+                    </a:stretch>
+                  </pic:blipFill>
+                  <pic:spPr>
+                    <a:xfrm>
+                      <a:off x="0" y="0"/>
+                      <a:ext cx="3395980" cy="1000760"/>
                     </a:xfrm>
                     <a:prstGeom prst="rect">
                       <a:avLst/>
@@ -2580,6 +4835,90 @@
       <w:szCs w:val="32"/>
     </w:rPr>
   </w:style>
+  <w:style w:type="paragraph" w:styleId="berschrift2">
+    <w:name w:val="heading 2"/>
+    <w:basedOn w:val="Standard"/>
+    <w:next w:val="Standard"/>
+    <w:link w:val="berschrift2Zchn"/>
+    <w:uiPriority w:val="9"/>
+    <w:unhideWhenUsed/>
+    <w:qFormat/>
+    <w:rsid w:val="00690A45"/>
+    <w:pPr>
+      <w:keepNext/>
+      <w:keepLines/>
+      <w:spacing w:before="40"/>
+      <w:outlineLvl w:val="1"/>
+    </w:pPr>
+    <w:rPr>
+      <w:rFonts w:asciiTheme="majorHAnsi" w:eastAsiaTheme="majorEastAsia" w:hAnsiTheme="majorHAnsi" w:cstheme="majorBidi"/>
+      <w:color w:val="2F5496" w:themeColor="accent1" w:themeShade="BF"/>
+      <w:sz w:val="26"/>
+      <w:szCs w:val="26"/>
+    </w:rPr>
+  </w:style>
+  <w:style w:type="paragraph" w:styleId="berschrift3">
+    <w:name w:val="heading 3"/>
+    <w:basedOn w:val="Standard"/>
+    <w:next w:val="Standard"/>
+    <w:link w:val="berschrift3Zchn"/>
+    <w:uiPriority w:val="9"/>
+    <w:unhideWhenUsed/>
+    <w:qFormat/>
+    <w:rsid w:val="00690A45"/>
+    <w:pPr>
+      <w:keepNext/>
+      <w:keepLines/>
+      <w:spacing w:before="40"/>
+      <w:outlineLvl w:val="2"/>
+    </w:pPr>
+    <w:rPr>
+      <w:rFonts w:asciiTheme="majorHAnsi" w:eastAsiaTheme="majorEastAsia" w:hAnsiTheme="majorHAnsi" w:cstheme="majorBidi"/>
+      <w:color w:val="1F3763" w:themeColor="accent1" w:themeShade="7F"/>
+    </w:rPr>
+  </w:style>
+  <w:style w:type="paragraph" w:styleId="berschrift4">
+    <w:name w:val="heading 4"/>
+    <w:basedOn w:val="Standard"/>
+    <w:next w:val="Standard"/>
+    <w:link w:val="berschrift4Zchn"/>
+    <w:uiPriority w:val="9"/>
+    <w:unhideWhenUsed/>
+    <w:qFormat/>
+    <w:rsid w:val="00690A45"/>
+    <w:pPr>
+      <w:keepNext/>
+      <w:keepLines/>
+      <w:spacing w:before="40"/>
+      <w:outlineLvl w:val="3"/>
+    </w:pPr>
+    <w:rPr>
+      <w:rFonts w:asciiTheme="majorHAnsi" w:eastAsiaTheme="majorEastAsia" w:hAnsiTheme="majorHAnsi" w:cstheme="majorBidi"/>
+      <w:i/>
+      <w:iCs/>
+      <w:color w:val="2F5496" w:themeColor="accent1" w:themeShade="BF"/>
+    </w:rPr>
+  </w:style>
+  <w:style w:type="paragraph" w:styleId="berschrift5">
+    <w:name w:val="heading 5"/>
+    <w:basedOn w:val="Standard"/>
+    <w:next w:val="Standard"/>
+    <w:link w:val="berschrift5Zchn"/>
+    <w:uiPriority w:val="9"/>
+    <w:unhideWhenUsed/>
+    <w:qFormat/>
+    <w:rsid w:val="00690A45"/>
+    <w:pPr>
+      <w:keepNext/>
+      <w:keepLines/>
+      <w:spacing w:before="40"/>
+      <w:outlineLvl w:val="4"/>
+    </w:pPr>
+    <w:rPr>
+      <w:rFonts w:asciiTheme="majorHAnsi" w:eastAsiaTheme="majorEastAsia" w:hAnsiTheme="majorHAnsi" w:cstheme="majorBidi"/>
+      <w:color w:val="2F5496" w:themeColor="accent1" w:themeShade="BF"/>
+    </w:rPr>
+  </w:style>
   <w:style w:type="character" w:default="1" w:styleId="Absatz-Standardschriftart">
     <w:name w:val="Default Paragraph Font"/>
     <w:uiPriority w:val="1"/>
@@ -2716,6 +5055,54 @@
     <w:rPr>
       <w:i/>
       <w:iCs/>
+    </w:rPr>
+  </w:style>
+  <w:style w:type="character" w:customStyle="1" w:styleId="berschrift2Zchn">
+    <w:name w:val="Überschrift 2 Zchn"/>
+    <w:basedOn w:val="Absatz-Standardschriftart"/>
+    <w:link w:val="berschrift2"/>
+    <w:uiPriority w:val="9"/>
+    <w:rsid w:val="00690A45"/>
+    <w:rPr>
+      <w:rFonts w:asciiTheme="majorHAnsi" w:eastAsiaTheme="majorEastAsia" w:hAnsiTheme="majorHAnsi" w:cstheme="majorBidi"/>
+      <w:color w:val="2F5496" w:themeColor="accent1" w:themeShade="BF"/>
+      <w:sz w:val="26"/>
+      <w:szCs w:val="26"/>
+    </w:rPr>
+  </w:style>
+  <w:style w:type="character" w:customStyle="1" w:styleId="berschrift3Zchn">
+    <w:name w:val="Überschrift 3 Zchn"/>
+    <w:basedOn w:val="Absatz-Standardschriftart"/>
+    <w:link w:val="berschrift3"/>
+    <w:uiPriority w:val="9"/>
+    <w:rsid w:val="00690A45"/>
+    <w:rPr>
+      <w:rFonts w:asciiTheme="majorHAnsi" w:eastAsiaTheme="majorEastAsia" w:hAnsiTheme="majorHAnsi" w:cstheme="majorBidi"/>
+      <w:color w:val="1F3763" w:themeColor="accent1" w:themeShade="7F"/>
+    </w:rPr>
+  </w:style>
+  <w:style w:type="character" w:customStyle="1" w:styleId="berschrift4Zchn">
+    <w:name w:val="Überschrift 4 Zchn"/>
+    <w:basedOn w:val="Absatz-Standardschriftart"/>
+    <w:link w:val="berschrift4"/>
+    <w:uiPriority w:val="9"/>
+    <w:rsid w:val="00690A45"/>
+    <w:rPr>
+      <w:rFonts w:asciiTheme="majorHAnsi" w:eastAsiaTheme="majorEastAsia" w:hAnsiTheme="majorHAnsi" w:cstheme="majorBidi"/>
+      <w:i/>
+      <w:iCs/>
+      <w:color w:val="2F5496" w:themeColor="accent1" w:themeShade="BF"/>
+    </w:rPr>
+  </w:style>
+  <w:style w:type="character" w:customStyle="1" w:styleId="berschrift5Zchn">
+    <w:name w:val="Überschrift 5 Zchn"/>
+    <w:basedOn w:val="Absatz-Standardschriftart"/>
+    <w:link w:val="berschrift5"/>
+    <w:uiPriority w:val="9"/>
+    <w:rsid w:val="00690A45"/>
+    <w:rPr>
+      <w:rFonts w:asciiTheme="majorHAnsi" w:eastAsiaTheme="majorEastAsia" w:hAnsiTheme="majorHAnsi" w:cstheme="majorBidi"/>
+      <w:color w:val="2F5496" w:themeColor="accent1" w:themeShade="BF"/>
     </w:rPr>
   </w:style>
 </w:styles>

</xml_diff>